<commit_message>
Arreglos varios para abarcar consideraciones del trabajo final
</commit_message>
<xml_diff>
--- a/Introducción a la Programación Web - TP Final - Tabucchi Damian.docx
+++ b/Introducción a la Programación Web - TP Final - Tabucchi Damian.docx
@@ -317,1155 +317,1278 @@
           <w:tab w:val="right" w:leader="dot" w:pos="9350"/>
         </w:tabs>
         <w:rPr>
+          <w:rFonts w:eastAsiaTheme="minorEastAsia"/>
           <w:noProof/>
+          <w:kern w:val="2"/>
+          <w:sz w:val="24"/>
+          <w:szCs w:val="24"/>
+          <w:lang w:eastAsia="es-AR"/>
+        </w:rPr>
+      </w:pPr>
+      <w:r>
+        <w:rPr>
           <w:sz w:val="20"/>
           <w:szCs w:val="20"/>
         </w:rPr>
-      </w:pPr>
+        <w:fldChar w:fldCharType="begin"/>
+      </w:r>
       <w:r>
         <w:rPr>
           <w:sz w:val="20"/>
           <w:szCs w:val="20"/>
         </w:rPr>
-        <w:fldChar w:fldCharType="begin"/>
+        <w:instrText xml:space="preserve"> TOC \o "1-3" \h \z \u </w:instrText>
       </w:r>
       <w:r>
         <w:rPr>
           <w:sz w:val="20"/>
           <w:szCs w:val="20"/>
         </w:rPr>
-        <w:instrText xml:space="preserve"> TOC \o "1-3" \h \z \u </w:instrText>
-      </w:r>
+        <w:fldChar w:fldCharType="separate"/>
+      </w:r>
+      <w:hyperlink w:anchor="_Toc213451185" w:history="1">
+        <w:r>
+          <w:rPr>
+            <w:rStyle w:val="Hyperlink"/>
+            <w:noProof/>
+          </w:rPr>
+          <w:t>Descripción general del proyecto</w:t>
+        </w:r>
+        <w:r>
+          <w:rPr>
+            <w:noProof/>
+            <w:webHidden/>
+          </w:rPr>
+          <w:tab/>
+        </w:r>
+        <w:r>
+          <w:rPr>
+            <w:noProof/>
+            <w:webHidden/>
+          </w:rPr>
+          <w:fldChar w:fldCharType="begin"/>
+        </w:r>
+        <w:r>
+          <w:rPr>
+            <w:noProof/>
+            <w:webHidden/>
+          </w:rPr>
+          <w:instrText xml:space="preserve"> PAGEREF _Toc213451185 \h </w:instrText>
+        </w:r>
+        <w:r>
+          <w:rPr>
+            <w:noProof/>
+            <w:webHidden/>
+          </w:rPr>
+        </w:r>
+        <w:r>
+          <w:rPr>
+            <w:noProof/>
+            <w:webHidden/>
+          </w:rPr>
+          <w:fldChar w:fldCharType="separate"/>
+        </w:r>
+        <w:r>
+          <w:rPr>
+            <w:noProof/>
+            <w:webHidden/>
+          </w:rPr>
+          <w:t>3</w:t>
+        </w:r>
+        <w:r>
+          <w:rPr>
+            <w:noProof/>
+            <w:webHidden/>
+          </w:rPr>
+          <w:fldChar w:fldCharType="end"/>
+        </w:r>
+      </w:hyperlink>
+    </w:p>
+    <w:p>
+      <w:pPr>
+        <w:pStyle w:val="TOC1"/>
+        <w:tabs>
+          <w:tab w:val="right" w:leader="dot" w:pos="9350"/>
+        </w:tabs>
+        <w:rPr>
+          <w:rFonts w:eastAsiaTheme="minorEastAsia"/>
+          <w:noProof/>
+          <w:kern w:val="2"/>
+          <w:sz w:val="24"/>
+          <w:szCs w:val="24"/>
+          <w:lang w:eastAsia="es-AR"/>
+        </w:rPr>
+      </w:pPr>
+      <w:hyperlink w:anchor="_Toc213451186" w:history="1">
+        <w:r>
+          <w:rPr>
+            <w:rStyle w:val="Hyperlink"/>
+            <w:noProof/>
+          </w:rPr>
+          <w:t>Páginas HTML</w:t>
+        </w:r>
+        <w:r>
+          <w:rPr>
+            <w:noProof/>
+            <w:webHidden/>
+          </w:rPr>
+          <w:tab/>
+        </w:r>
+        <w:r>
+          <w:rPr>
+            <w:noProof/>
+            <w:webHidden/>
+          </w:rPr>
+          <w:fldChar w:fldCharType="begin"/>
+        </w:r>
+        <w:r>
+          <w:rPr>
+            <w:noProof/>
+            <w:webHidden/>
+          </w:rPr>
+          <w:instrText xml:space="preserve"> PAGEREF _Toc213451186 \h </w:instrText>
+        </w:r>
+        <w:r>
+          <w:rPr>
+            <w:noProof/>
+            <w:webHidden/>
+          </w:rPr>
+        </w:r>
+        <w:r>
+          <w:rPr>
+            <w:noProof/>
+            <w:webHidden/>
+          </w:rPr>
+          <w:fldChar w:fldCharType="separate"/>
+        </w:r>
+        <w:r>
+          <w:rPr>
+            <w:noProof/>
+            <w:webHidden/>
+          </w:rPr>
+          <w:t>3</w:t>
+        </w:r>
+        <w:r>
+          <w:rPr>
+            <w:noProof/>
+            <w:webHidden/>
+          </w:rPr>
+          <w:fldChar w:fldCharType="end"/>
+        </w:r>
+      </w:hyperlink>
+    </w:p>
+    <w:p>
+      <w:pPr>
+        <w:pStyle w:val="TOC2"/>
+        <w:tabs>
+          <w:tab w:val="right" w:leader="dot" w:pos="9350"/>
+        </w:tabs>
+        <w:rPr>
+          <w:rFonts w:eastAsiaTheme="minorEastAsia"/>
+          <w:noProof/>
+          <w:kern w:val="2"/>
+          <w:sz w:val="24"/>
+          <w:szCs w:val="24"/>
+          <w:lang w:eastAsia="es-AR"/>
+        </w:rPr>
+      </w:pPr>
+      <w:hyperlink w:anchor="_Toc213451187" w:history="1">
+        <w:r>
+          <w:rPr>
+            <w:rStyle w:val="Hyperlink"/>
+            <w:noProof/>
+          </w:rPr>
+          <w:t>Página principal: index.html</w:t>
+        </w:r>
+        <w:r>
+          <w:rPr>
+            <w:noProof/>
+            <w:webHidden/>
+          </w:rPr>
+          <w:tab/>
+        </w:r>
+        <w:r>
+          <w:rPr>
+            <w:noProof/>
+            <w:webHidden/>
+          </w:rPr>
+          <w:fldChar w:fldCharType="begin"/>
+        </w:r>
+        <w:r>
+          <w:rPr>
+            <w:noProof/>
+            <w:webHidden/>
+          </w:rPr>
+          <w:instrText xml:space="preserve"> PAGEREF _Toc213451187 \h </w:instrText>
+        </w:r>
+        <w:r>
+          <w:rPr>
+            <w:noProof/>
+            <w:webHidden/>
+          </w:rPr>
+        </w:r>
+        <w:r>
+          <w:rPr>
+            <w:noProof/>
+            <w:webHidden/>
+          </w:rPr>
+          <w:fldChar w:fldCharType="separate"/>
+        </w:r>
+        <w:r>
+          <w:rPr>
+            <w:noProof/>
+            <w:webHidden/>
+          </w:rPr>
+          <w:t>3</w:t>
+        </w:r>
+        <w:r>
+          <w:rPr>
+            <w:noProof/>
+            <w:webHidden/>
+          </w:rPr>
+          <w:fldChar w:fldCharType="end"/>
+        </w:r>
+      </w:hyperlink>
+    </w:p>
+    <w:p>
+      <w:pPr>
+        <w:pStyle w:val="TOC2"/>
+        <w:tabs>
+          <w:tab w:val="right" w:leader="dot" w:pos="9350"/>
+        </w:tabs>
+        <w:rPr>
+          <w:rFonts w:eastAsiaTheme="minorEastAsia"/>
+          <w:noProof/>
+          <w:kern w:val="2"/>
+          <w:sz w:val="24"/>
+          <w:szCs w:val="24"/>
+          <w:lang w:eastAsia="es-AR"/>
+        </w:rPr>
+      </w:pPr>
+      <w:hyperlink w:anchor="_Toc213451188" w:history="1">
+        <w:r>
+          <w:rPr>
+            <w:rStyle w:val="Hyperlink"/>
+            <w:noProof/>
+          </w:rPr>
+          <w:t>Tutoriales: tutoriales.html</w:t>
+        </w:r>
+        <w:r>
+          <w:rPr>
+            <w:noProof/>
+            <w:webHidden/>
+          </w:rPr>
+          <w:tab/>
+        </w:r>
+        <w:r>
+          <w:rPr>
+            <w:noProof/>
+            <w:webHidden/>
+          </w:rPr>
+          <w:fldChar w:fldCharType="begin"/>
+        </w:r>
+        <w:r>
+          <w:rPr>
+            <w:noProof/>
+            <w:webHidden/>
+          </w:rPr>
+          <w:instrText xml:space="preserve"> PAGEREF _Toc213451188 \h </w:instrText>
+        </w:r>
+        <w:r>
+          <w:rPr>
+            <w:noProof/>
+            <w:webHidden/>
+          </w:rPr>
+        </w:r>
+        <w:r>
+          <w:rPr>
+            <w:noProof/>
+            <w:webHidden/>
+          </w:rPr>
+          <w:fldChar w:fldCharType="separate"/>
+        </w:r>
+        <w:r>
+          <w:rPr>
+            <w:noProof/>
+            <w:webHidden/>
+          </w:rPr>
+          <w:t>4</w:t>
+        </w:r>
+        <w:r>
+          <w:rPr>
+            <w:noProof/>
+            <w:webHidden/>
+          </w:rPr>
+          <w:fldChar w:fldCharType="end"/>
+        </w:r>
+      </w:hyperlink>
+    </w:p>
+    <w:p>
+      <w:pPr>
+        <w:pStyle w:val="TOC2"/>
+        <w:tabs>
+          <w:tab w:val="right" w:leader="dot" w:pos="9350"/>
+        </w:tabs>
+        <w:rPr>
+          <w:rFonts w:eastAsiaTheme="minorEastAsia"/>
+          <w:noProof/>
+          <w:kern w:val="2"/>
+          <w:sz w:val="24"/>
+          <w:szCs w:val="24"/>
+          <w:lang w:eastAsia="es-AR"/>
+        </w:rPr>
+      </w:pPr>
+      <w:hyperlink w:anchor="_Toc213451189" w:history="1">
+        <w:r>
+          <w:rPr>
+            <w:rStyle w:val="Hyperlink"/>
+            <w:noProof/>
+          </w:rPr>
+          <w:t>Fundamentos del dibujo: fundamentos.html</w:t>
+        </w:r>
+        <w:r>
+          <w:rPr>
+            <w:noProof/>
+            <w:webHidden/>
+          </w:rPr>
+          <w:tab/>
+        </w:r>
+        <w:r>
+          <w:rPr>
+            <w:noProof/>
+            <w:webHidden/>
+          </w:rPr>
+          <w:fldChar w:fldCharType="begin"/>
+        </w:r>
+        <w:r>
+          <w:rPr>
+            <w:noProof/>
+            <w:webHidden/>
+          </w:rPr>
+          <w:instrText xml:space="preserve"> PAGEREF _Toc213451189 \h </w:instrText>
+        </w:r>
+        <w:r>
+          <w:rPr>
+            <w:noProof/>
+            <w:webHidden/>
+          </w:rPr>
+        </w:r>
+        <w:r>
+          <w:rPr>
+            <w:noProof/>
+            <w:webHidden/>
+          </w:rPr>
+          <w:fldChar w:fldCharType="separate"/>
+        </w:r>
+        <w:r>
+          <w:rPr>
+            <w:noProof/>
+            <w:webHidden/>
+          </w:rPr>
+          <w:t>4</w:t>
+        </w:r>
+        <w:r>
+          <w:rPr>
+            <w:noProof/>
+            <w:webHidden/>
+          </w:rPr>
+          <w:fldChar w:fldCharType="end"/>
+        </w:r>
+      </w:hyperlink>
+    </w:p>
+    <w:p>
+      <w:pPr>
+        <w:pStyle w:val="TOC2"/>
+        <w:tabs>
+          <w:tab w:val="right" w:leader="dot" w:pos="9350"/>
+        </w:tabs>
+        <w:rPr>
+          <w:rFonts w:eastAsiaTheme="minorEastAsia"/>
+          <w:noProof/>
+          <w:kern w:val="2"/>
+          <w:sz w:val="24"/>
+          <w:szCs w:val="24"/>
+          <w:lang w:eastAsia="es-AR"/>
+        </w:rPr>
+      </w:pPr>
+      <w:hyperlink w:anchor="_Toc213451190" w:history="1">
+        <w:r>
+          <w:rPr>
+            <w:rStyle w:val="Hyperlink"/>
+            <w:noProof/>
+          </w:rPr>
+          <w:t>Recursos bibliográficos y materiales: recursos.html</w:t>
+        </w:r>
+        <w:r>
+          <w:rPr>
+            <w:noProof/>
+            <w:webHidden/>
+          </w:rPr>
+          <w:tab/>
+        </w:r>
+        <w:r>
+          <w:rPr>
+            <w:noProof/>
+            <w:webHidden/>
+          </w:rPr>
+          <w:fldChar w:fldCharType="begin"/>
+        </w:r>
+        <w:r>
+          <w:rPr>
+            <w:noProof/>
+            <w:webHidden/>
+          </w:rPr>
+          <w:instrText xml:space="preserve"> PAGEREF _Toc213451190 \h </w:instrText>
+        </w:r>
+        <w:r>
+          <w:rPr>
+            <w:noProof/>
+            <w:webHidden/>
+          </w:rPr>
+        </w:r>
+        <w:r>
+          <w:rPr>
+            <w:noProof/>
+            <w:webHidden/>
+          </w:rPr>
+          <w:fldChar w:fldCharType="separate"/>
+        </w:r>
+        <w:r>
+          <w:rPr>
+            <w:noProof/>
+            <w:webHidden/>
+          </w:rPr>
+          <w:t>4</w:t>
+        </w:r>
+        <w:r>
+          <w:rPr>
+            <w:noProof/>
+            <w:webHidden/>
+          </w:rPr>
+          <w:fldChar w:fldCharType="end"/>
+        </w:r>
+      </w:hyperlink>
+    </w:p>
+    <w:p>
+      <w:pPr>
+        <w:pStyle w:val="TOC3"/>
+        <w:tabs>
+          <w:tab w:val="right" w:leader="dot" w:pos="9350"/>
+        </w:tabs>
+        <w:rPr>
+          <w:rFonts w:eastAsiaTheme="minorEastAsia"/>
+          <w:noProof/>
+          <w:kern w:val="2"/>
+          <w:sz w:val="24"/>
+          <w:szCs w:val="24"/>
+          <w:lang w:eastAsia="es-AR"/>
+        </w:rPr>
+      </w:pPr>
+      <w:hyperlink w:anchor="_Toc213451191" w:history="1">
+        <w:r>
+          <w:rPr>
+            <w:rStyle w:val="Hyperlink"/>
+            <w:noProof/>
+          </w:rPr>
+          <w:t>Evaluación didáctica: cuestionario.html</w:t>
+        </w:r>
+        <w:r>
+          <w:rPr>
+            <w:noProof/>
+            <w:webHidden/>
+          </w:rPr>
+          <w:tab/>
+        </w:r>
+        <w:r>
+          <w:rPr>
+            <w:noProof/>
+            <w:webHidden/>
+          </w:rPr>
+          <w:fldChar w:fldCharType="begin"/>
+        </w:r>
+        <w:r>
+          <w:rPr>
+            <w:noProof/>
+            <w:webHidden/>
+          </w:rPr>
+          <w:instrText xml:space="preserve"> PAGEREF _Toc213451191 \h </w:instrText>
+        </w:r>
+        <w:r>
+          <w:rPr>
+            <w:noProof/>
+            <w:webHidden/>
+          </w:rPr>
+        </w:r>
+        <w:r>
+          <w:rPr>
+            <w:noProof/>
+            <w:webHidden/>
+          </w:rPr>
+          <w:fldChar w:fldCharType="separate"/>
+        </w:r>
+        <w:r>
+          <w:rPr>
+            <w:noProof/>
+            <w:webHidden/>
+          </w:rPr>
+          <w:t>5</w:t>
+        </w:r>
+        <w:r>
+          <w:rPr>
+            <w:noProof/>
+            <w:webHidden/>
+          </w:rPr>
+          <w:fldChar w:fldCharType="end"/>
+        </w:r>
+      </w:hyperlink>
+    </w:p>
+    <w:p>
+      <w:pPr>
+        <w:pStyle w:val="TOC2"/>
+        <w:tabs>
+          <w:tab w:val="right" w:leader="dot" w:pos="9350"/>
+        </w:tabs>
+        <w:rPr>
+          <w:rFonts w:eastAsiaTheme="minorEastAsia"/>
+          <w:noProof/>
+          <w:kern w:val="2"/>
+          <w:sz w:val="24"/>
+          <w:szCs w:val="24"/>
+          <w:lang w:eastAsia="es-AR"/>
+        </w:rPr>
+      </w:pPr>
+      <w:hyperlink w:anchor="_Toc213451192" w:history="1">
+        <w:r>
+          <w:rPr>
+            <w:rStyle w:val="Hyperlink"/>
+            <w:noProof/>
+          </w:rPr>
+          <w:t>Perfil del autor: sobremi.html</w:t>
+        </w:r>
+        <w:r>
+          <w:rPr>
+            <w:noProof/>
+            <w:webHidden/>
+          </w:rPr>
+          <w:tab/>
+        </w:r>
+        <w:r>
+          <w:rPr>
+            <w:noProof/>
+            <w:webHidden/>
+          </w:rPr>
+          <w:fldChar w:fldCharType="begin"/>
+        </w:r>
+        <w:r>
+          <w:rPr>
+            <w:noProof/>
+            <w:webHidden/>
+          </w:rPr>
+          <w:instrText xml:space="preserve"> PAGEREF _Toc213451192 \h </w:instrText>
+        </w:r>
+        <w:r>
+          <w:rPr>
+            <w:noProof/>
+            <w:webHidden/>
+          </w:rPr>
+        </w:r>
+        <w:r>
+          <w:rPr>
+            <w:noProof/>
+            <w:webHidden/>
+          </w:rPr>
+          <w:fldChar w:fldCharType="separate"/>
+        </w:r>
+        <w:r>
+          <w:rPr>
+            <w:noProof/>
+            <w:webHidden/>
+          </w:rPr>
+          <w:t>5</w:t>
+        </w:r>
+        <w:r>
+          <w:rPr>
+            <w:noProof/>
+            <w:webHidden/>
+          </w:rPr>
+          <w:fldChar w:fldCharType="end"/>
+        </w:r>
+      </w:hyperlink>
+    </w:p>
+    <w:p>
+      <w:pPr>
+        <w:pStyle w:val="TOC2"/>
+        <w:tabs>
+          <w:tab w:val="right" w:leader="dot" w:pos="9350"/>
+        </w:tabs>
+        <w:rPr>
+          <w:rFonts w:eastAsiaTheme="minorEastAsia"/>
+          <w:noProof/>
+          <w:kern w:val="2"/>
+          <w:sz w:val="24"/>
+          <w:szCs w:val="24"/>
+          <w:lang w:eastAsia="es-AR"/>
+        </w:rPr>
+      </w:pPr>
+      <w:hyperlink w:anchor="_Toc213451193" w:history="1">
+        <w:r>
+          <w:rPr>
+            <w:rStyle w:val="Hyperlink"/>
+            <w:noProof/>
+          </w:rPr>
+          <w:t>Formulario de contacto y mapa: contacto.html</w:t>
+        </w:r>
+        <w:r>
+          <w:rPr>
+            <w:noProof/>
+            <w:webHidden/>
+          </w:rPr>
+          <w:tab/>
+        </w:r>
+        <w:r>
+          <w:rPr>
+            <w:noProof/>
+            <w:webHidden/>
+          </w:rPr>
+          <w:fldChar w:fldCharType="begin"/>
+        </w:r>
+        <w:r>
+          <w:rPr>
+            <w:noProof/>
+            <w:webHidden/>
+          </w:rPr>
+          <w:instrText xml:space="preserve"> PAGEREF _Toc213451193 \h </w:instrText>
+        </w:r>
+        <w:r>
+          <w:rPr>
+            <w:noProof/>
+            <w:webHidden/>
+          </w:rPr>
+        </w:r>
+        <w:r>
+          <w:rPr>
+            <w:noProof/>
+            <w:webHidden/>
+          </w:rPr>
+          <w:fldChar w:fldCharType="separate"/>
+        </w:r>
+        <w:r>
+          <w:rPr>
+            <w:noProof/>
+            <w:webHidden/>
+          </w:rPr>
+          <w:t>5</w:t>
+        </w:r>
+        <w:r>
+          <w:rPr>
+            <w:noProof/>
+            <w:webHidden/>
+          </w:rPr>
+          <w:fldChar w:fldCharType="end"/>
+        </w:r>
+      </w:hyperlink>
+    </w:p>
+    <w:p>
+      <w:pPr>
+        <w:pStyle w:val="TOC2"/>
+        <w:tabs>
+          <w:tab w:val="right" w:leader="dot" w:pos="9350"/>
+        </w:tabs>
+        <w:rPr>
+          <w:rFonts w:eastAsiaTheme="minorEastAsia"/>
+          <w:noProof/>
+          <w:kern w:val="2"/>
+          <w:sz w:val="24"/>
+          <w:szCs w:val="24"/>
+          <w:lang w:eastAsia="es-AR"/>
+        </w:rPr>
+      </w:pPr>
+      <w:hyperlink w:anchor="_Toc213451194" w:history="1">
+        <w:r>
+          <w:rPr>
+            <w:rStyle w:val="Hyperlink"/>
+            <w:noProof/>
+          </w:rPr>
+          <w:t>Historia del arte: historia.html</w:t>
+        </w:r>
+        <w:r>
+          <w:rPr>
+            <w:noProof/>
+            <w:webHidden/>
+          </w:rPr>
+          <w:tab/>
+        </w:r>
+        <w:r>
+          <w:rPr>
+            <w:noProof/>
+            <w:webHidden/>
+          </w:rPr>
+          <w:fldChar w:fldCharType="begin"/>
+        </w:r>
+        <w:r>
+          <w:rPr>
+            <w:noProof/>
+            <w:webHidden/>
+          </w:rPr>
+          <w:instrText xml:space="preserve"> PAGEREF _Toc213451194 \h </w:instrText>
+        </w:r>
+        <w:r>
+          <w:rPr>
+            <w:noProof/>
+            <w:webHidden/>
+          </w:rPr>
+        </w:r>
+        <w:r>
+          <w:rPr>
+            <w:noProof/>
+            <w:webHidden/>
+          </w:rPr>
+          <w:fldChar w:fldCharType="separate"/>
+        </w:r>
+        <w:r>
+          <w:rPr>
+            <w:noProof/>
+            <w:webHidden/>
+          </w:rPr>
+          <w:t>6</w:t>
+        </w:r>
+        <w:r>
+          <w:rPr>
+            <w:noProof/>
+            <w:webHidden/>
+          </w:rPr>
+          <w:fldChar w:fldCharType="end"/>
+        </w:r>
+      </w:hyperlink>
+    </w:p>
+    <w:p>
+      <w:pPr>
+        <w:pStyle w:val="TOC2"/>
+        <w:tabs>
+          <w:tab w:val="right" w:leader="dot" w:pos="9350"/>
+        </w:tabs>
+        <w:rPr>
+          <w:rFonts w:eastAsiaTheme="minorEastAsia"/>
+          <w:noProof/>
+          <w:kern w:val="2"/>
+          <w:sz w:val="24"/>
+          <w:szCs w:val="24"/>
+          <w:lang w:eastAsia="es-AR"/>
+        </w:rPr>
+      </w:pPr>
+      <w:hyperlink w:anchor="_Toc213451195" w:history="1">
+        <w:r>
+          <w:rPr>
+            <w:rStyle w:val="Hyperlink"/>
+            <w:noProof/>
+          </w:rPr>
+          <w:t>Muestra de las obras: galería.html</w:t>
+        </w:r>
+        <w:r>
+          <w:rPr>
+            <w:noProof/>
+            <w:webHidden/>
+          </w:rPr>
+          <w:tab/>
+        </w:r>
+        <w:r>
+          <w:rPr>
+            <w:noProof/>
+            <w:webHidden/>
+          </w:rPr>
+          <w:fldChar w:fldCharType="begin"/>
+        </w:r>
+        <w:r>
+          <w:rPr>
+            <w:noProof/>
+            <w:webHidden/>
+          </w:rPr>
+          <w:instrText xml:space="preserve"> PAGEREF _Toc213451195 \h </w:instrText>
+        </w:r>
+        <w:r>
+          <w:rPr>
+            <w:noProof/>
+            <w:webHidden/>
+          </w:rPr>
+        </w:r>
+        <w:r>
+          <w:rPr>
+            <w:noProof/>
+            <w:webHidden/>
+          </w:rPr>
+          <w:fldChar w:fldCharType="separate"/>
+        </w:r>
+        <w:r>
+          <w:rPr>
+            <w:noProof/>
+            <w:webHidden/>
+          </w:rPr>
+          <w:t>6</w:t>
+        </w:r>
+        <w:r>
+          <w:rPr>
+            <w:noProof/>
+            <w:webHidden/>
+          </w:rPr>
+          <w:fldChar w:fldCharType="end"/>
+        </w:r>
+      </w:hyperlink>
+    </w:p>
+    <w:p>
+      <w:pPr>
+        <w:pStyle w:val="TOC2"/>
+        <w:tabs>
+          <w:tab w:val="right" w:leader="dot" w:pos="9350"/>
+        </w:tabs>
+        <w:rPr>
+          <w:rFonts w:eastAsiaTheme="minorEastAsia"/>
+          <w:noProof/>
+          <w:kern w:val="2"/>
+          <w:sz w:val="24"/>
+          <w:szCs w:val="24"/>
+          <w:lang w:eastAsia="es-AR"/>
+        </w:rPr>
+      </w:pPr>
+      <w:hyperlink w:anchor="_Toc213451196" w:history="1">
+        <w:r>
+          <w:rPr>
+            <w:rStyle w:val="Hyperlink"/>
+            <w:noProof/>
+          </w:rPr>
+          <w:t>Preguntas frecuentes: faq.html</w:t>
+        </w:r>
+        <w:r>
+          <w:rPr>
+            <w:noProof/>
+            <w:webHidden/>
+          </w:rPr>
+          <w:tab/>
+        </w:r>
+        <w:r>
+          <w:rPr>
+            <w:noProof/>
+            <w:webHidden/>
+          </w:rPr>
+          <w:fldChar w:fldCharType="begin"/>
+        </w:r>
+        <w:r>
+          <w:rPr>
+            <w:noProof/>
+            <w:webHidden/>
+          </w:rPr>
+          <w:instrText xml:space="preserve"> PAGEREF _Toc213451196 \h </w:instrText>
+        </w:r>
+        <w:r>
+          <w:rPr>
+            <w:noProof/>
+            <w:webHidden/>
+          </w:rPr>
+        </w:r>
+        <w:r>
+          <w:rPr>
+            <w:noProof/>
+            <w:webHidden/>
+          </w:rPr>
+          <w:fldChar w:fldCharType="separate"/>
+        </w:r>
+        <w:r>
+          <w:rPr>
+            <w:noProof/>
+            <w:webHidden/>
+          </w:rPr>
+          <w:t>6</w:t>
+        </w:r>
+        <w:r>
+          <w:rPr>
+            <w:noProof/>
+            <w:webHidden/>
+          </w:rPr>
+          <w:fldChar w:fldCharType="end"/>
+        </w:r>
+      </w:hyperlink>
+    </w:p>
+    <w:p>
+      <w:pPr>
+        <w:pStyle w:val="TOC2"/>
+        <w:tabs>
+          <w:tab w:val="right" w:leader="dot" w:pos="9350"/>
+        </w:tabs>
+        <w:rPr>
+          <w:rFonts w:eastAsiaTheme="minorEastAsia"/>
+          <w:noProof/>
+          <w:kern w:val="2"/>
+          <w:sz w:val="24"/>
+          <w:szCs w:val="24"/>
+          <w:lang w:eastAsia="es-AR"/>
+        </w:rPr>
+      </w:pPr>
+      <w:hyperlink w:anchor="_Toc213451197" w:history="1">
+        <w:r>
+          <w:rPr>
+            <w:rStyle w:val="Hyperlink"/>
+            <w:noProof/>
+          </w:rPr>
+          <w:t>Página de error y manejo de rutas inexistentes: 404.html</w:t>
+        </w:r>
+        <w:r>
+          <w:rPr>
+            <w:noProof/>
+            <w:webHidden/>
+          </w:rPr>
+          <w:tab/>
+        </w:r>
+        <w:r>
+          <w:rPr>
+            <w:noProof/>
+            <w:webHidden/>
+          </w:rPr>
+          <w:fldChar w:fldCharType="begin"/>
+        </w:r>
+        <w:r>
+          <w:rPr>
+            <w:noProof/>
+            <w:webHidden/>
+          </w:rPr>
+          <w:instrText xml:space="preserve"> PAGEREF _Toc213451197 \h </w:instrText>
+        </w:r>
+        <w:r>
+          <w:rPr>
+            <w:noProof/>
+            <w:webHidden/>
+          </w:rPr>
+        </w:r>
+        <w:r>
+          <w:rPr>
+            <w:noProof/>
+            <w:webHidden/>
+          </w:rPr>
+          <w:fldChar w:fldCharType="separate"/>
+        </w:r>
+        <w:r>
+          <w:rPr>
+            <w:noProof/>
+            <w:webHidden/>
+          </w:rPr>
+          <w:t>6</w:t>
+        </w:r>
+        <w:r>
+          <w:rPr>
+            <w:noProof/>
+            <w:webHidden/>
+          </w:rPr>
+          <w:fldChar w:fldCharType="end"/>
+        </w:r>
+      </w:hyperlink>
+    </w:p>
+    <w:p>
+      <w:pPr>
+        <w:pStyle w:val="TOC1"/>
+        <w:tabs>
+          <w:tab w:val="right" w:leader="dot" w:pos="9350"/>
+        </w:tabs>
+        <w:rPr>
+          <w:rFonts w:eastAsiaTheme="minorEastAsia"/>
+          <w:noProof/>
+          <w:kern w:val="2"/>
+          <w:sz w:val="24"/>
+          <w:szCs w:val="24"/>
+          <w:lang w:eastAsia="es-AR"/>
+        </w:rPr>
+      </w:pPr>
+      <w:hyperlink w:anchor="_Toc213451198" w:history="1">
+        <w:r>
+          <w:rPr>
+            <w:rStyle w:val="Hyperlink"/>
+            <w:noProof/>
+          </w:rPr>
+          <w:t>Archivos CSS y JS</w:t>
+        </w:r>
+        <w:r>
+          <w:rPr>
+            <w:noProof/>
+            <w:webHidden/>
+          </w:rPr>
+          <w:tab/>
+        </w:r>
+        <w:r>
+          <w:rPr>
+            <w:noProof/>
+            <w:webHidden/>
+          </w:rPr>
+          <w:fldChar w:fldCharType="begin"/>
+        </w:r>
+        <w:r>
+          <w:rPr>
+            <w:noProof/>
+            <w:webHidden/>
+          </w:rPr>
+          <w:instrText xml:space="preserve"> PAGEREF _Toc213451198 \h </w:instrText>
+        </w:r>
+        <w:r>
+          <w:rPr>
+            <w:noProof/>
+            <w:webHidden/>
+          </w:rPr>
+        </w:r>
+        <w:r>
+          <w:rPr>
+            <w:noProof/>
+            <w:webHidden/>
+          </w:rPr>
+          <w:fldChar w:fldCharType="separate"/>
+        </w:r>
+        <w:r>
+          <w:rPr>
+            <w:noProof/>
+            <w:webHidden/>
+          </w:rPr>
+          <w:t>7</w:t>
+        </w:r>
+        <w:r>
+          <w:rPr>
+            <w:noProof/>
+            <w:webHidden/>
+          </w:rPr>
+          <w:fldChar w:fldCharType="end"/>
+        </w:r>
+      </w:hyperlink>
+    </w:p>
+    <w:p>
+      <w:pPr>
+        <w:pStyle w:val="TOC2"/>
+        <w:tabs>
+          <w:tab w:val="right" w:leader="dot" w:pos="9350"/>
+        </w:tabs>
+        <w:rPr>
+          <w:rFonts w:eastAsiaTheme="minorEastAsia"/>
+          <w:noProof/>
+          <w:kern w:val="2"/>
+          <w:sz w:val="24"/>
+          <w:szCs w:val="24"/>
+          <w:lang w:eastAsia="es-AR"/>
+        </w:rPr>
+      </w:pPr>
+      <w:hyperlink w:anchor="_Toc213451199" w:history="1">
+        <w:r>
+          <w:rPr>
+            <w:rStyle w:val="Hyperlink"/>
+            <w:noProof/>
+          </w:rPr>
+          <w:t>css/style.css</w:t>
+        </w:r>
+        <w:r>
+          <w:rPr>
+            <w:noProof/>
+            <w:webHidden/>
+          </w:rPr>
+          <w:tab/>
+        </w:r>
+        <w:r>
+          <w:rPr>
+            <w:noProof/>
+            <w:webHidden/>
+          </w:rPr>
+          <w:fldChar w:fldCharType="begin"/>
+        </w:r>
+        <w:r>
+          <w:rPr>
+            <w:noProof/>
+            <w:webHidden/>
+          </w:rPr>
+          <w:instrText xml:space="preserve"> PAGEREF _Toc213451199 \h </w:instrText>
+        </w:r>
+        <w:r>
+          <w:rPr>
+            <w:noProof/>
+            <w:webHidden/>
+          </w:rPr>
+        </w:r>
+        <w:r>
+          <w:rPr>
+            <w:noProof/>
+            <w:webHidden/>
+          </w:rPr>
+          <w:fldChar w:fldCharType="separate"/>
+        </w:r>
+        <w:r>
+          <w:rPr>
+            <w:noProof/>
+            <w:webHidden/>
+          </w:rPr>
+          <w:t>7</w:t>
+        </w:r>
+        <w:r>
+          <w:rPr>
+            <w:noProof/>
+            <w:webHidden/>
+          </w:rPr>
+          <w:fldChar w:fldCharType="end"/>
+        </w:r>
+      </w:hyperlink>
+    </w:p>
+    <w:p>
+      <w:pPr>
+        <w:pStyle w:val="TOC2"/>
+        <w:tabs>
+          <w:tab w:val="right" w:leader="dot" w:pos="9350"/>
+        </w:tabs>
+        <w:rPr>
+          <w:rFonts w:eastAsiaTheme="minorEastAsia"/>
+          <w:noProof/>
+          <w:kern w:val="2"/>
+          <w:sz w:val="24"/>
+          <w:szCs w:val="24"/>
+          <w:lang w:eastAsia="es-AR"/>
+        </w:rPr>
+      </w:pPr>
+      <w:hyperlink w:anchor="_Toc213451200" w:history="1">
+        <w:r>
+          <w:rPr>
+            <w:rStyle w:val="Hyperlink"/>
+            <w:noProof/>
+          </w:rPr>
+          <w:t>js/cuestionario.js</w:t>
+        </w:r>
+        <w:r>
+          <w:rPr>
+            <w:noProof/>
+            <w:webHidden/>
+          </w:rPr>
+          <w:tab/>
+        </w:r>
+        <w:r>
+          <w:rPr>
+            <w:noProof/>
+            <w:webHidden/>
+          </w:rPr>
+          <w:fldChar w:fldCharType="begin"/>
+        </w:r>
+        <w:r>
+          <w:rPr>
+            <w:noProof/>
+            <w:webHidden/>
+          </w:rPr>
+          <w:instrText xml:space="preserve"> PAGEREF _Toc213451200 \h </w:instrText>
+        </w:r>
+        <w:r>
+          <w:rPr>
+            <w:noProof/>
+            <w:webHidden/>
+          </w:rPr>
+        </w:r>
+        <w:r>
+          <w:rPr>
+            <w:noProof/>
+            <w:webHidden/>
+          </w:rPr>
+          <w:fldChar w:fldCharType="separate"/>
+        </w:r>
+        <w:r>
+          <w:rPr>
+            <w:noProof/>
+            <w:webHidden/>
+          </w:rPr>
+          <w:t>7</w:t>
+        </w:r>
+        <w:r>
+          <w:rPr>
+            <w:noProof/>
+            <w:webHidden/>
+          </w:rPr>
+          <w:fldChar w:fldCharType="end"/>
+        </w:r>
+      </w:hyperlink>
+    </w:p>
+    <w:p>
+      <w:pPr>
+        <w:pStyle w:val="TOC1"/>
+        <w:tabs>
+          <w:tab w:val="right" w:leader="dot" w:pos="9350"/>
+        </w:tabs>
+        <w:rPr>
+          <w:rFonts w:eastAsiaTheme="minorEastAsia"/>
+          <w:noProof/>
+          <w:kern w:val="2"/>
+          <w:sz w:val="24"/>
+          <w:szCs w:val="24"/>
+          <w:lang w:eastAsia="es-AR"/>
+        </w:rPr>
+      </w:pPr>
+      <w:hyperlink w:anchor="_Toc213451201" w:history="1">
+        <w:r>
+          <w:rPr>
+            <w:rStyle w:val="Hyperlink"/>
+            <w:noProof/>
+          </w:rPr>
+          <w:t>Aspectos técnicos comunes</w:t>
+        </w:r>
+        <w:r>
+          <w:rPr>
+            <w:noProof/>
+            <w:webHidden/>
+          </w:rPr>
+          <w:tab/>
+        </w:r>
+        <w:r>
+          <w:rPr>
+            <w:noProof/>
+            <w:webHidden/>
+          </w:rPr>
+          <w:fldChar w:fldCharType="begin"/>
+        </w:r>
+        <w:r>
+          <w:rPr>
+            <w:noProof/>
+            <w:webHidden/>
+          </w:rPr>
+          <w:instrText xml:space="preserve"> PAGEREF _Toc213451201 \h </w:instrText>
+        </w:r>
+        <w:r>
+          <w:rPr>
+            <w:noProof/>
+            <w:webHidden/>
+          </w:rPr>
+        </w:r>
+        <w:r>
+          <w:rPr>
+            <w:noProof/>
+            <w:webHidden/>
+          </w:rPr>
+          <w:fldChar w:fldCharType="separate"/>
+        </w:r>
+        <w:r>
+          <w:rPr>
+            <w:noProof/>
+            <w:webHidden/>
+          </w:rPr>
+          <w:t>7</w:t>
+        </w:r>
+        <w:r>
+          <w:rPr>
+            <w:noProof/>
+            <w:webHidden/>
+          </w:rPr>
+          <w:fldChar w:fldCharType="end"/>
+        </w:r>
+      </w:hyperlink>
+    </w:p>
+    <w:p>
+      <w:pPr>
+        <w:pStyle w:val="BodyTextWithparaspace"/>
+      </w:pPr>
       <w:r>
         <w:rPr>
           <w:sz w:val="20"/>
           <w:szCs w:val="20"/>
         </w:rPr>
-        <w:fldChar w:fldCharType="separate"/>
-      </w:r>
-      <w:hyperlink w:anchor="_Toc213434978" w:history="1">
-        <w:r>
-          <w:rPr>
-            <w:rStyle w:val="Hyperlink"/>
-            <w:noProof/>
-            <w:sz w:val="20"/>
-            <w:szCs w:val="20"/>
-          </w:rPr>
-          <w:t>Descripción general del proyecto</w:t>
-        </w:r>
-        <w:r>
-          <w:rPr>
-            <w:noProof/>
-            <w:webHidden/>
-            <w:sz w:val="20"/>
-            <w:szCs w:val="20"/>
-          </w:rPr>
-          <w:tab/>
-        </w:r>
-        <w:r>
-          <w:rPr>
-            <w:noProof/>
-            <w:webHidden/>
-            <w:sz w:val="20"/>
-            <w:szCs w:val="20"/>
-          </w:rPr>
-          <w:fldChar w:fldCharType="begin"/>
-        </w:r>
-        <w:r>
-          <w:rPr>
-            <w:noProof/>
-            <w:webHidden/>
-            <w:sz w:val="20"/>
-            <w:szCs w:val="20"/>
-          </w:rPr>
-          <w:instrText xml:space="preserve"> PAGEREF _Toc213434978 \h </w:instrText>
-        </w:r>
-        <w:r>
-          <w:rPr>
-            <w:noProof/>
-            <w:webHidden/>
-            <w:sz w:val="20"/>
-            <w:szCs w:val="20"/>
-          </w:rPr>
-        </w:r>
-        <w:r>
-          <w:rPr>
-            <w:noProof/>
-            <w:webHidden/>
-            <w:sz w:val="20"/>
-            <w:szCs w:val="20"/>
-          </w:rPr>
-          <w:fldChar w:fldCharType="separate"/>
-        </w:r>
-        <w:r>
-          <w:rPr>
-            <w:noProof/>
-            <w:webHidden/>
-            <w:sz w:val="20"/>
-            <w:szCs w:val="20"/>
-          </w:rPr>
-          <w:t>3</w:t>
-        </w:r>
-        <w:r>
-          <w:rPr>
-            <w:noProof/>
-            <w:webHidden/>
-            <w:sz w:val="20"/>
-            <w:szCs w:val="20"/>
-          </w:rPr>
-          <w:fldChar w:fldCharType="end"/>
-        </w:r>
-      </w:hyperlink>
-    </w:p>
-    <w:p>
-      <w:pPr>
-        <w:pStyle w:val="TOC1"/>
-        <w:tabs>
-          <w:tab w:val="right" w:leader="dot" w:pos="9350"/>
-        </w:tabs>
-        <w:rPr>
-          <w:noProof/>
-          <w:sz w:val="20"/>
-          <w:szCs w:val="20"/>
-        </w:rPr>
-      </w:pPr>
-      <w:hyperlink w:anchor="_Toc213434979" w:history="1">
-        <w:r>
-          <w:rPr>
-            <w:rStyle w:val="Hyperlink"/>
-            <w:noProof/>
-            <w:sz w:val="20"/>
-            <w:szCs w:val="20"/>
-          </w:rPr>
-          <w:t>Páginas HTML</w:t>
-        </w:r>
-        <w:r>
-          <w:rPr>
-            <w:noProof/>
-            <w:webHidden/>
-            <w:sz w:val="20"/>
-            <w:szCs w:val="20"/>
-          </w:rPr>
-          <w:tab/>
-        </w:r>
-        <w:r>
-          <w:rPr>
-            <w:noProof/>
-            <w:webHidden/>
-            <w:sz w:val="20"/>
-            <w:szCs w:val="20"/>
-          </w:rPr>
-          <w:fldChar w:fldCharType="begin"/>
-        </w:r>
-        <w:r>
-          <w:rPr>
-            <w:noProof/>
-            <w:webHidden/>
-            <w:sz w:val="20"/>
-            <w:szCs w:val="20"/>
-          </w:rPr>
-          <w:instrText xml:space="preserve"> PAGEREF _Toc213434979 \h </w:instrText>
-        </w:r>
-        <w:r>
-          <w:rPr>
-            <w:noProof/>
-            <w:webHidden/>
-            <w:sz w:val="20"/>
-            <w:szCs w:val="20"/>
-          </w:rPr>
-        </w:r>
-        <w:r>
-          <w:rPr>
-            <w:noProof/>
-            <w:webHidden/>
-            <w:sz w:val="20"/>
-            <w:szCs w:val="20"/>
-          </w:rPr>
-          <w:fldChar w:fldCharType="separate"/>
-        </w:r>
-        <w:r>
-          <w:rPr>
-            <w:noProof/>
-            <w:webHidden/>
-            <w:sz w:val="20"/>
-            <w:szCs w:val="20"/>
-          </w:rPr>
-          <w:t>3</w:t>
-        </w:r>
-        <w:r>
-          <w:rPr>
-            <w:noProof/>
-            <w:webHidden/>
-            <w:sz w:val="20"/>
-            <w:szCs w:val="20"/>
-          </w:rPr>
-          <w:fldChar w:fldCharType="end"/>
-        </w:r>
-      </w:hyperlink>
-    </w:p>
-    <w:p>
-      <w:pPr>
-        <w:pStyle w:val="TOC2"/>
-        <w:tabs>
-          <w:tab w:val="right" w:leader="dot" w:pos="9350"/>
-        </w:tabs>
-        <w:rPr>
-          <w:noProof/>
-          <w:sz w:val="20"/>
-          <w:szCs w:val="20"/>
-        </w:rPr>
-      </w:pPr>
-      <w:hyperlink w:anchor="_Toc213434980" w:history="1">
-        <w:r>
-          <w:rPr>
-            <w:rStyle w:val="Hyperlink"/>
-            <w:noProof/>
-            <w:sz w:val="20"/>
-            <w:szCs w:val="20"/>
-          </w:rPr>
-          <w:t>Página principal: index.html</w:t>
-        </w:r>
-        <w:r>
-          <w:rPr>
-            <w:noProof/>
-            <w:webHidden/>
-            <w:sz w:val="20"/>
-            <w:szCs w:val="20"/>
-          </w:rPr>
-          <w:tab/>
-        </w:r>
-        <w:r>
-          <w:rPr>
-            <w:noProof/>
-            <w:webHidden/>
-            <w:sz w:val="20"/>
-            <w:szCs w:val="20"/>
-          </w:rPr>
-          <w:fldChar w:fldCharType="begin"/>
-        </w:r>
-        <w:r>
-          <w:rPr>
-            <w:noProof/>
-            <w:webHidden/>
-            <w:sz w:val="20"/>
-            <w:szCs w:val="20"/>
-          </w:rPr>
-          <w:instrText xml:space="preserve"> PAGEREF _Toc213434980 \h </w:instrText>
-        </w:r>
-        <w:r>
-          <w:rPr>
-            <w:noProof/>
-            <w:webHidden/>
-            <w:sz w:val="20"/>
-            <w:szCs w:val="20"/>
-          </w:rPr>
-        </w:r>
-        <w:r>
-          <w:rPr>
-            <w:noProof/>
-            <w:webHidden/>
-            <w:sz w:val="20"/>
-            <w:szCs w:val="20"/>
-          </w:rPr>
-          <w:fldChar w:fldCharType="separate"/>
-        </w:r>
-        <w:r>
-          <w:rPr>
-            <w:noProof/>
-            <w:webHidden/>
-            <w:sz w:val="20"/>
-            <w:szCs w:val="20"/>
-          </w:rPr>
-          <w:t>3</w:t>
-        </w:r>
-        <w:r>
-          <w:rPr>
-            <w:noProof/>
-            <w:webHidden/>
-            <w:sz w:val="20"/>
-            <w:szCs w:val="20"/>
-          </w:rPr>
-          <w:fldChar w:fldCharType="end"/>
-        </w:r>
-      </w:hyperlink>
-    </w:p>
-    <w:p>
-      <w:pPr>
-        <w:pStyle w:val="TOC2"/>
-        <w:tabs>
-          <w:tab w:val="right" w:leader="dot" w:pos="9350"/>
-        </w:tabs>
-        <w:rPr>
-          <w:noProof/>
-          <w:sz w:val="20"/>
-          <w:szCs w:val="20"/>
-        </w:rPr>
-      </w:pPr>
-      <w:hyperlink w:anchor="_Toc213434981" w:history="1">
-        <w:r>
-          <w:rPr>
-            <w:rStyle w:val="Hyperlink"/>
-            <w:noProof/>
-            <w:sz w:val="20"/>
-            <w:szCs w:val="20"/>
-          </w:rPr>
-          <w:t>Tutoriales: tutoriales.html</w:t>
-        </w:r>
-        <w:r>
-          <w:rPr>
-            <w:noProof/>
-            <w:webHidden/>
-            <w:sz w:val="20"/>
-            <w:szCs w:val="20"/>
-          </w:rPr>
-          <w:tab/>
-        </w:r>
-        <w:r>
-          <w:rPr>
-            <w:noProof/>
-            <w:webHidden/>
-            <w:sz w:val="20"/>
-            <w:szCs w:val="20"/>
-          </w:rPr>
-          <w:fldChar w:fldCharType="begin"/>
-        </w:r>
-        <w:r>
-          <w:rPr>
-            <w:noProof/>
-            <w:webHidden/>
-            <w:sz w:val="20"/>
-            <w:szCs w:val="20"/>
-          </w:rPr>
-          <w:instrText xml:space="preserve"> PAGEREF _Toc213434981 \h </w:instrText>
-        </w:r>
-        <w:r>
-          <w:rPr>
-            <w:noProof/>
-            <w:webHidden/>
-            <w:sz w:val="20"/>
-            <w:szCs w:val="20"/>
-          </w:rPr>
-        </w:r>
-        <w:r>
-          <w:rPr>
-            <w:noProof/>
-            <w:webHidden/>
-            <w:sz w:val="20"/>
-            <w:szCs w:val="20"/>
-          </w:rPr>
-          <w:fldChar w:fldCharType="separate"/>
-        </w:r>
-        <w:r>
-          <w:rPr>
-            <w:noProof/>
-            <w:webHidden/>
-            <w:sz w:val="20"/>
-            <w:szCs w:val="20"/>
-          </w:rPr>
-          <w:t>4</w:t>
-        </w:r>
-        <w:r>
-          <w:rPr>
-            <w:noProof/>
-            <w:webHidden/>
-            <w:sz w:val="20"/>
-            <w:szCs w:val="20"/>
-          </w:rPr>
-          <w:fldChar w:fldCharType="end"/>
-        </w:r>
-      </w:hyperlink>
-    </w:p>
-    <w:p>
-      <w:pPr>
-        <w:pStyle w:val="TOC2"/>
-        <w:tabs>
-          <w:tab w:val="right" w:leader="dot" w:pos="9350"/>
-        </w:tabs>
-        <w:rPr>
-          <w:noProof/>
-          <w:sz w:val="20"/>
-          <w:szCs w:val="20"/>
-        </w:rPr>
-      </w:pPr>
-      <w:hyperlink w:anchor="_Toc213434982" w:history="1">
-        <w:r>
-          <w:rPr>
-            <w:rStyle w:val="Hyperlink"/>
-            <w:noProof/>
-            <w:sz w:val="20"/>
-            <w:szCs w:val="20"/>
-          </w:rPr>
-          <w:t>Fundamentos del dibujo: fundamentos.html</w:t>
-        </w:r>
-        <w:r>
-          <w:rPr>
-            <w:noProof/>
-            <w:webHidden/>
-            <w:sz w:val="20"/>
-            <w:szCs w:val="20"/>
-          </w:rPr>
-          <w:tab/>
-        </w:r>
-        <w:r>
-          <w:rPr>
-            <w:noProof/>
-            <w:webHidden/>
-            <w:sz w:val="20"/>
-            <w:szCs w:val="20"/>
-          </w:rPr>
-          <w:fldChar w:fldCharType="begin"/>
-        </w:r>
-        <w:r>
-          <w:rPr>
-            <w:noProof/>
-            <w:webHidden/>
-            <w:sz w:val="20"/>
-            <w:szCs w:val="20"/>
-          </w:rPr>
-          <w:instrText xml:space="preserve"> PAGEREF _Toc213434982 \h </w:instrText>
-        </w:r>
-        <w:r>
-          <w:rPr>
-            <w:noProof/>
-            <w:webHidden/>
-            <w:sz w:val="20"/>
-            <w:szCs w:val="20"/>
-          </w:rPr>
-        </w:r>
-        <w:r>
-          <w:rPr>
-            <w:noProof/>
-            <w:webHidden/>
-            <w:sz w:val="20"/>
-            <w:szCs w:val="20"/>
-          </w:rPr>
-          <w:fldChar w:fldCharType="separate"/>
-        </w:r>
-        <w:r>
-          <w:rPr>
-            <w:noProof/>
-            <w:webHidden/>
-            <w:sz w:val="20"/>
-            <w:szCs w:val="20"/>
-          </w:rPr>
-          <w:t>4</w:t>
-        </w:r>
-        <w:r>
-          <w:rPr>
-            <w:noProof/>
-            <w:webHidden/>
-            <w:sz w:val="20"/>
-            <w:szCs w:val="20"/>
-          </w:rPr>
-          <w:fldChar w:fldCharType="end"/>
-        </w:r>
-      </w:hyperlink>
-    </w:p>
-    <w:p>
-      <w:pPr>
-        <w:pStyle w:val="TOC2"/>
-        <w:tabs>
-          <w:tab w:val="right" w:leader="dot" w:pos="9350"/>
-        </w:tabs>
-        <w:rPr>
-          <w:noProof/>
-          <w:sz w:val="20"/>
-          <w:szCs w:val="20"/>
-        </w:rPr>
-      </w:pPr>
-      <w:hyperlink w:anchor="_Toc213434983" w:history="1">
-        <w:r>
-          <w:rPr>
-            <w:rStyle w:val="Hyperlink"/>
-            <w:noProof/>
-            <w:sz w:val="20"/>
-            <w:szCs w:val="20"/>
-          </w:rPr>
-          <w:t>Recursos bibliográficos y materiales: recursos.html</w:t>
-        </w:r>
-        <w:r>
-          <w:rPr>
-            <w:noProof/>
-            <w:webHidden/>
-            <w:sz w:val="20"/>
-            <w:szCs w:val="20"/>
-          </w:rPr>
-          <w:tab/>
-        </w:r>
-        <w:r>
-          <w:rPr>
-            <w:noProof/>
-            <w:webHidden/>
-            <w:sz w:val="20"/>
-            <w:szCs w:val="20"/>
-          </w:rPr>
-          <w:fldChar w:fldCharType="begin"/>
-        </w:r>
-        <w:r>
-          <w:rPr>
-            <w:noProof/>
-            <w:webHidden/>
-            <w:sz w:val="20"/>
-            <w:szCs w:val="20"/>
-          </w:rPr>
-          <w:instrText xml:space="preserve"> PAGEREF _Toc213434983 \h </w:instrText>
-        </w:r>
-        <w:r>
-          <w:rPr>
-            <w:noProof/>
-            <w:webHidden/>
-            <w:sz w:val="20"/>
-            <w:szCs w:val="20"/>
-          </w:rPr>
-        </w:r>
-        <w:r>
-          <w:rPr>
-            <w:noProof/>
-            <w:webHidden/>
-            <w:sz w:val="20"/>
-            <w:szCs w:val="20"/>
-          </w:rPr>
-          <w:fldChar w:fldCharType="separate"/>
-        </w:r>
-        <w:r>
-          <w:rPr>
-            <w:noProof/>
-            <w:webHidden/>
-            <w:sz w:val="20"/>
-            <w:szCs w:val="20"/>
-          </w:rPr>
-          <w:t>4</w:t>
-        </w:r>
-        <w:r>
-          <w:rPr>
-            <w:noProof/>
-            <w:webHidden/>
-            <w:sz w:val="20"/>
-            <w:szCs w:val="20"/>
-          </w:rPr>
-          <w:fldChar w:fldCharType="end"/>
-        </w:r>
-      </w:hyperlink>
-    </w:p>
-    <w:p>
-      <w:pPr>
-        <w:pStyle w:val="TOC3"/>
-        <w:tabs>
-          <w:tab w:val="right" w:leader="dot" w:pos="9350"/>
-        </w:tabs>
-        <w:rPr>
-          <w:noProof/>
-          <w:sz w:val="20"/>
-          <w:szCs w:val="20"/>
-        </w:rPr>
-      </w:pPr>
-      <w:hyperlink w:anchor="_Toc213434984" w:history="1">
-        <w:r>
-          <w:rPr>
-            <w:rStyle w:val="Hyperlink"/>
-            <w:noProof/>
-            <w:sz w:val="20"/>
-            <w:szCs w:val="20"/>
-          </w:rPr>
-          <w:t>Evaluación didáctica: cuestionario.html</w:t>
-        </w:r>
-        <w:r>
-          <w:rPr>
-            <w:noProof/>
-            <w:webHidden/>
-            <w:sz w:val="20"/>
-            <w:szCs w:val="20"/>
-          </w:rPr>
-          <w:tab/>
-        </w:r>
-        <w:r>
-          <w:rPr>
-            <w:noProof/>
-            <w:webHidden/>
-            <w:sz w:val="20"/>
-            <w:szCs w:val="20"/>
-          </w:rPr>
-          <w:fldChar w:fldCharType="begin"/>
-        </w:r>
-        <w:r>
-          <w:rPr>
-            <w:noProof/>
-            <w:webHidden/>
-            <w:sz w:val="20"/>
-            <w:szCs w:val="20"/>
-          </w:rPr>
-          <w:instrText xml:space="preserve"> PAGEREF _Toc213434984 \h </w:instrText>
-        </w:r>
-        <w:r>
-          <w:rPr>
-            <w:noProof/>
-            <w:webHidden/>
-            <w:sz w:val="20"/>
-            <w:szCs w:val="20"/>
-          </w:rPr>
-        </w:r>
-        <w:r>
-          <w:rPr>
-            <w:noProof/>
-            <w:webHidden/>
-            <w:sz w:val="20"/>
-            <w:szCs w:val="20"/>
-          </w:rPr>
-          <w:fldChar w:fldCharType="separate"/>
-        </w:r>
-        <w:r>
-          <w:rPr>
-            <w:noProof/>
-            <w:webHidden/>
-            <w:sz w:val="20"/>
-            <w:szCs w:val="20"/>
-          </w:rPr>
-          <w:t>5</w:t>
-        </w:r>
-        <w:r>
-          <w:rPr>
-            <w:noProof/>
-            <w:webHidden/>
-            <w:sz w:val="20"/>
-            <w:szCs w:val="20"/>
-          </w:rPr>
-          <w:fldChar w:fldCharType="end"/>
-        </w:r>
-      </w:hyperlink>
-    </w:p>
-    <w:p>
-      <w:pPr>
-        <w:pStyle w:val="TOC2"/>
-        <w:tabs>
-          <w:tab w:val="right" w:leader="dot" w:pos="9350"/>
-        </w:tabs>
-        <w:rPr>
-          <w:noProof/>
-          <w:sz w:val="20"/>
-          <w:szCs w:val="20"/>
-        </w:rPr>
-      </w:pPr>
-      <w:hyperlink w:anchor="_Toc213434985" w:history="1">
-        <w:r>
-          <w:rPr>
-            <w:rStyle w:val="Hyperlink"/>
-            <w:noProof/>
-            <w:sz w:val="20"/>
-            <w:szCs w:val="20"/>
-          </w:rPr>
-          <w:t>Perfil del autor: sobremi.html</w:t>
-        </w:r>
-        <w:r>
-          <w:rPr>
-            <w:noProof/>
-            <w:webHidden/>
-            <w:sz w:val="20"/>
-            <w:szCs w:val="20"/>
-          </w:rPr>
-          <w:tab/>
-        </w:r>
-        <w:r>
-          <w:rPr>
-            <w:noProof/>
-            <w:webHidden/>
-            <w:sz w:val="20"/>
-            <w:szCs w:val="20"/>
-          </w:rPr>
-          <w:fldChar w:fldCharType="begin"/>
-        </w:r>
-        <w:r>
-          <w:rPr>
-            <w:noProof/>
-            <w:webHidden/>
-            <w:sz w:val="20"/>
-            <w:szCs w:val="20"/>
-          </w:rPr>
-          <w:instrText xml:space="preserve"> PAGEREF _Toc213434985 \h </w:instrText>
-        </w:r>
-        <w:r>
-          <w:rPr>
-            <w:noProof/>
-            <w:webHidden/>
-            <w:sz w:val="20"/>
-            <w:szCs w:val="20"/>
-          </w:rPr>
-        </w:r>
-        <w:r>
-          <w:rPr>
-            <w:noProof/>
-            <w:webHidden/>
-            <w:sz w:val="20"/>
-            <w:szCs w:val="20"/>
-          </w:rPr>
-          <w:fldChar w:fldCharType="separate"/>
-        </w:r>
-        <w:r>
-          <w:rPr>
-            <w:noProof/>
-            <w:webHidden/>
-            <w:sz w:val="20"/>
-            <w:szCs w:val="20"/>
-          </w:rPr>
-          <w:t>5</w:t>
-        </w:r>
-        <w:r>
-          <w:rPr>
-            <w:noProof/>
-            <w:webHidden/>
-            <w:sz w:val="20"/>
-            <w:szCs w:val="20"/>
-          </w:rPr>
-          <w:fldChar w:fldCharType="end"/>
-        </w:r>
-      </w:hyperlink>
-    </w:p>
-    <w:p>
-      <w:pPr>
-        <w:pStyle w:val="TOC2"/>
-        <w:tabs>
-          <w:tab w:val="right" w:leader="dot" w:pos="9350"/>
-        </w:tabs>
-        <w:rPr>
-          <w:noProof/>
-          <w:sz w:val="20"/>
-          <w:szCs w:val="20"/>
-        </w:rPr>
-      </w:pPr>
-      <w:hyperlink w:anchor="_Toc213434986" w:history="1">
-        <w:r>
-          <w:rPr>
-            <w:rStyle w:val="Hyperlink"/>
-            <w:noProof/>
-            <w:sz w:val="20"/>
-            <w:szCs w:val="20"/>
-          </w:rPr>
-          <w:t>Formulario de contacto y mapa: contacto.html</w:t>
-        </w:r>
-        <w:r>
-          <w:rPr>
-            <w:noProof/>
-            <w:webHidden/>
-            <w:sz w:val="20"/>
-            <w:szCs w:val="20"/>
-          </w:rPr>
-          <w:tab/>
-        </w:r>
-        <w:r>
-          <w:rPr>
-            <w:noProof/>
-            <w:webHidden/>
-            <w:sz w:val="20"/>
-            <w:szCs w:val="20"/>
-          </w:rPr>
-          <w:fldChar w:fldCharType="begin"/>
-        </w:r>
-        <w:r>
-          <w:rPr>
-            <w:noProof/>
-            <w:webHidden/>
-            <w:sz w:val="20"/>
-            <w:szCs w:val="20"/>
-          </w:rPr>
-          <w:instrText xml:space="preserve"> PAGEREF _Toc213434986 \h </w:instrText>
-        </w:r>
-        <w:r>
-          <w:rPr>
-            <w:noProof/>
-            <w:webHidden/>
-            <w:sz w:val="20"/>
-            <w:szCs w:val="20"/>
-          </w:rPr>
-        </w:r>
-        <w:r>
-          <w:rPr>
-            <w:noProof/>
-            <w:webHidden/>
-            <w:sz w:val="20"/>
-            <w:szCs w:val="20"/>
-          </w:rPr>
-          <w:fldChar w:fldCharType="separate"/>
-        </w:r>
-        <w:r>
-          <w:rPr>
-            <w:noProof/>
-            <w:webHidden/>
-            <w:sz w:val="20"/>
-            <w:szCs w:val="20"/>
-          </w:rPr>
-          <w:t>5</w:t>
-        </w:r>
-        <w:r>
-          <w:rPr>
-            <w:noProof/>
-            <w:webHidden/>
-            <w:sz w:val="20"/>
-            <w:szCs w:val="20"/>
-          </w:rPr>
-          <w:fldChar w:fldCharType="end"/>
-        </w:r>
-      </w:hyperlink>
-    </w:p>
-    <w:p>
-      <w:pPr>
-        <w:pStyle w:val="TOC1"/>
-        <w:tabs>
-          <w:tab w:val="right" w:leader="dot" w:pos="9350"/>
-        </w:tabs>
-        <w:rPr>
-          <w:noProof/>
-          <w:sz w:val="20"/>
-          <w:szCs w:val="20"/>
-        </w:rPr>
-      </w:pPr>
-      <w:hyperlink w:anchor="_Toc213434987" w:history="1">
-        <w:r>
-          <w:rPr>
-            <w:rStyle w:val="Hyperlink"/>
-            <w:noProof/>
-            <w:sz w:val="20"/>
-            <w:szCs w:val="20"/>
-          </w:rPr>
-          <w:t>Archivos CSS y JS</w:t>
-        </w:r>
-        <w:r>
-          <w:rPr>
-            <w:noProof/>
-            <w:webHidden/>
-            <w:sz w:val="20"/>
-            <w:szCs w:val="20"/>
-          </w:rPr>
-          <w:tab/>
-        </w:r>
-        <w:r>
-          <w:rPr>
-            <w:noProof/>
-            <w:webHidden/>
-            <w:sz w:val="20"/>
-            <w:szCs w:val="20"/>
-          </w:rPr>
-          <w:fldChar w:fldCharType="begin"/>
-        </w:r>
-        <w:r>
-          <w:rPr>
-            <w:noProof/>
-            <w:webHidden/>
-            <w:sz w:val="20"/>
-            <w:szCs w:val="20"/>
-          </w:rPr>
-          <w:instrText xml:space="preserve"> PAGEREF _Toc213434987 \h </w:instrText>
-        </w:r>
-        <w:r>
-          <w:rPr>
-            <w:noProof/>
-            <w:webHidden/>
-            <w:sz w:val="20"/>
-            <w:szCs w:val="20"/>
-          </w:rPr>
-        </w:r>
-        <w:r>
-          <w:rPr>
-            <w:noProof/>
-            <w:webHidden/>
-            <w:sz w:val="20"/>
-            <w:szCs w:val="20"/>
-          </w:rPr>
-          <w:fldChar w:fldCharType="separate"/>
-        </w:r>
-        <w:r>
-          <w:rPr>
-            <w:noProof/>
-            <w:webHidden/>
-            <w:sz w:val="20"/>
-            <w:szCs w:val="20"/>
-          </w:rPr>
-          <w:t>6</w:t>
-        </w:r>
-        <w:r>
-          <w:rPr>
-            <w:noProof/>
-            <w:webHidden/>
-            <w:sz w:val="20"/>
-            <w:szCs w:val="20"/>
-          </w:rPr>
-          <w:fldChar w:fldCharType="end"/>
-        </w:r>
-      </w:hyperlink>
-    </w:p>
-    <w:p>
-      <w:pPr>
-        <w:pStyle w:val="TOC2"/>
-        <w:tabs>
-          <w:tab w:val="right" w:leader="dot" w:pos="9350"/>
-        </w:tabs>
-        <w:rPr>
-          <w:noProof/>
-          <w:sz w:val="20"/>
-          <w:szCs w:val="20"/>
-        </w:rPr>
-      </w:pPr>
-      <w:hyperlink w:anchor="_Toc213434988" w:history="1">
-        <w:r>
-          <w:rPr>
-            <w:rStyle w:val="Hyperlink"/>
-            <w:noProof/>
-            <w:sz w:val="20"/>
-            <w:szCs w:val="20"/>
-          </w:rPr>
-          <w:t>css/style.css</w:t>
-        </w:r>
-        <w:r>
-          <w:rPr>
-            <w:noProof/>
-            <w:webHidden/>
-            <w:sz w:val="20"/>
-            <w:szCs w:val="20"/>
-          </w:rPr>
-          <w:tab/>
-        </w:r>
-        <w:r>
-          <w:rPr>
-            <w:noProof/>
-            <w:webHidden/>
-            <w:sz w:val="20"/>
-            <w:szCs w:val="20"/>
-          </w:rPr>
-          <w:fldChar w:fldCharType="begin"/>
-        </w:r>
-        <w:r>
-          <w:rPr>
-            <w:noProof/>
-            <w:webHidden/>
-            <w:sz w:val="20"/>
-            <w:szCs w:val="20"/>
-          </w:rPr>
-          <w:instrText xml:space="preserve"> PAGEREF _Toc213434988 \h </w:instrText>
-        </w:r>
-        <w:r>
-          <w:rPr>
-            <w:noProof/>
-            <w:webHidden/>
-            <w:sz w:val="20"/>
-            <w:szCs w:val="20"/>
-          </w:rPr>
-        </w:r>
-        <w:r>
-          <w:rPr>
-            <w:noProof/>
-            <w:webHidden/>
-            <w:sz w:val="20"/>
-            <w:szCs w:val="20"/>
-          </w:rPr>
-          <w:fldChar w:fldCharType="separate"/>
-        </w:r>
-        <w:r>
-          <w:rPr>
-            <w:noProof/>
-            <w:webHidden/>
-            <w:sz w:val="20"/>
-            <w:szCs w:val="20"/>
-          </w:rPr>
-          <w:t>6</w:t>
-        </w:r>
-        <w:r>
-          <w:rPr>
-            <w:noProof/>
-            <w:webHidden/>
-            <w:sz w:val="20"/>
-            <w:szCs w:val="20"/>
-          </w:rPr>
-          <w:fldChar w:fldCharType="end"/>
-        </w:r>
-      </w:hyperlink>
-    </w:p>
-    <w:p>
-      <w:pPr>
-        <w:pStyle w:val="TOC2"/>
-        <w:tabs>
-          <w:tab w:val="right" w:leader="dot" w:pos="9350"/>
-        </w:tabs>
-        <w:rPr>
-          <w:noProof/>
-          <w:sz w:val="20"/>
-          <w:szCs w:val="20"/>
-        </w:rPr>
-      </w:pPr>
-      <w:hyperlink w:anchor="_Toc213434989" w:history="1">
-        <w:r>
-          <w:rPr>
-            <w:rStyle w:val="Hyperlink"/>
-            <w:noProof/>
-            <w:sz w:val="20"/>
-            <w:szCs w:val="20"/>
-          </w:rPr>
-          <w:t>js/cuestionario.js</w:t>
-        </w:r>
-        <w:r>
-          <w:rPr>
-            <w:noProof/>
-            <w:webHidden/>
-            <w:sz w:val="20"/>
-            <w:szCs w:val="20"/>
-          </w:rPr>
-          <w:tab/>
-        </w:r>
-        <w:r>
-          <w:rPr>
-            <w:noProof/>
-            <w:webHidden/>
-            <w:sz w:val="20"/>
-            <w:szCs w:val="20"/>
-          </w:rPr>
-          <w:fldChar w:fldCharType="begin"/>
-        </w:r>
-        <w:r>
-          <w:rPr>
-            <w:noProof/>
-            <w:webHidden/>
-            <w:sz w:val="20"/>
-            <w:szCs w:val="20"/>
-          </w:rPr>
-          <w:instrText xml:space="preserve"> PAGEREF _Toc213434989 \h </w:instrText>
-        </w:r>
-        <w:r>
-          <w:rPr>
-            <w:noProof/>
-            <w:webHidden/>
-            <w:sz w:val="20"/>
-            <w:szCs w:val="20"/>
-          </w:rPr>
-        </w:r>
-        <w:r>
-          <w:rPr>
-            <w:noProof/>
-            <w:webHidden/>
-            <w:sz w:val="20"/>
-            <w:szCs w:val="20"/>
-          </w:rPr>
-          <w:fldChar w:fldCharType="separate"/>
-        </w:r>
-        <w:r>
-          <w:rPr>
-            <w:noProof/>
-            <w:webHidden/>
-            <w:sz w:val="20"/>
-            <w:szCs w:val="20"/>
-          </w:rPr>
-          <w:t>6</w:t>
-        </w:r>
-        <w:r>
-          <w:rPr>
-            <w:noProof/>
-            <w:webHidden/>
-            <w:sz w:val="20"/>
-            <w:szCs w:val="20"/>
-          </w:rPr>
-          <w:fldChar w:fldCharType="end"/>
-        </w:r>
-      </w:hyperlink>
-    </w:p>
-    <w:p>
-      <w:pPr>
-        <w:pStyle w:val="TOC1"/>
-        <w:tabs>
-          <w:tab w:val="right" w:leader="dot" w:pos="9350"/>
-        </w:tabs>
-        <w:rPr>
-          <w:noProof/>
-          <w:sz w:val="20"/>
-          <w:szCs w:val="20"/>
-        </w:rPr>
-      </w:pPr>
-      <w:hyperlink w:anchor="_Toc213434990" w:history="1">
-        <w:r>
-          <w:rPr>
-            <w:rStyle w:val="Hyperlink"/>
-            <w:noProof/>
-            <w:sz w:val="20"/>
-            <w:szCs w:val="20"/>
-          </w:rPr>
-          <w:t>Aspectos técnicos comunes</w:t>
-        </w:r>
-        <w:r>
-          <w:rPr>
-            <w:noProof/>
-            <w:webHidden/>
-            <w:sz w:val="20"/>
-            <w:szCs w:val="20"/>
-          </w:rPr>
-          <w:tab/>
-        </w:r>
-        <w:r>
-          <w:rPr>
-            <w:noProof/>
-            <w:webHidden/>
-            <w:sz w:val="20"/>
-            <w:szCs w:val="20"/>
-          </w:rPr>
-          <w:fldChar w:fldCharType="begin"/>
-        </w:r>
-        <w:r>
-          <w:rPr>
-            <w:noProof/>
-            <w:webHidden/>
-            <w:sz w:val="20"/>
-            <w:szCs w:val="20"/>
-          </w:rPr>
-          <w:instrText xml:space="preserve"> PAGEREF _Toc213434990 \h </w:instrText>
-        </w:r>
-        <w:r>
-          <w:rPr>
-            <w:noProof/>
-            <w:webHidden/>
-            <w:sz w:val="20"/>
-            <w:szCs w:val="20"/>
-          </w:rPr>
-        </w:r>
-        <w:r>
-          <w:rPr>
-            <w:noProof/>
-            <w:webHidden/>
-            <w:sz w:val="20"/>
-            <w:szCs w:val="20"/>
-          </w:rPr>
-          <w:fldChar w:fldCharType="separate"/>
-        </w:r>
-        <w:r>
-          <w:rPr>
-            <w:noProof/>
-            <w:webHidden/>
-            <w:sz w:val="20"/>
-            <w:szCs w:val="20"/>
-          </w:rPr>
-          <w:t>6</w:t>
-        </w:r>
-        <w:r>
-          <w:rPr>
-            <w:noProof/>
-            <w:webHidden/>
-            <w:sz w:val="20"/>
-            <w:szCs w:val="20"/>
-          </w:rPr>
-          <w:fldChar w:fldCharType="end"/>
-        </w:r>
-      </w:hyperlink>
+        <w:fldChar w:fldCharType="end"/>
+      </w:r>
     </w:p>
     <w:p>
       <w:pPr>
         <w:pStyle w:val="BodyTextWithparaspace"/>
       </w:pPr>
       <w:r>
-        <w:rPr>
-          <w:sz w:val="20"/>
-          <w:szCs w:val="20"/>
-        </w:rPr>
-        <w:fldChar w:fldCharType="end"/>
-      </w:r>
-    </w:p>
-    <w:p>
-      <w:pPr>
-        <w:pStyle w:val="BodyTextWithparaspace"/>
-      </w:pPr>
-      <w:r>
         <w:br w:type="page"/>
       </w:r>
     </w:p>
@@ -1473,7 +1596,7 @@
       <w:pPr>
         <w:pStyle w:val="DTHeading1"/>
       </w:pPr>
-      <w:bookmarkStart w:id="0" w:name="_Toc213434978"/>
+      <w:bookmarkStart w:id="0" w:name="_Toc213451185"/>
       <w:r>
         <w:lastRenderedPageBreak/>
         <w:t>Descripción general del proyecto</w:t>
@@ -1734,7 +1857,7 @@
           <w:sz w:val="18"/>
           <w:szCs w:val="18"/>
         </w:rPr>
-        <w:t>cuestionario.html</w:t>
+        <w:t>historia.html</w:t>
       </w:r>
     </w:p>
     <w:p>
@@ -1760,15 +1883,85 @@
           <w:sz w:val="18"/>
           <w:szCs w:val="18"/>
         </w:rPr>
-        <w:t>404</w:t>
-      </w:r>
-      <w:r>
+        <w:t>galeria.html</w:t>
+      </w:r>
+    </w:p>
+    <w:p>
+      <w:pPr>
+        <w:spacing w:before="20" w:after="20"/>
         <w:rPr>
           <w:rFonts w:ascii="Courier New" w:hAnsi="Courier New" w:cs="Courier New"/>
           <w:sz w:val="18"/>
           <w:szCs w:val="18"/>
         </w:rPr>
-        <w:t>.html</w:t>
+      </w:pPr>
+      <w:r>
+        <w:rPr>
+          <w:rFonts w:ascii="Courier New" w:hAnsi="Courier New" w:cs="Courier New"/>
+          <w:sz w:val="18"/>
+          <w:szCs w:val="18"/>
+        </w:rPr>
+        <w:t xml:space="preserve">├── </w:t>
+      </w:r>
+      <w:r>
+        <w:rPr>
+          <w:rFonts w:ascii="Courier New" w:hAnsi="Courier New" w:cs="Courier New"/>
+          <w:sz w:val="18"/>
+          <w:szCs w:val="18"/>
+        </w:rPr>
+        <w:t>faq.html</w:t>
+      </w:r>
+    </w:p>
+    <w:p>
+      <w:pPr>
+        <w:spacing w:before="20" w:after="20"/>
+        <w:rPr>
+          <w:rFonts w:ascii="Courier New" w:hAnsi="Courier New" w:cs="Courier New"/>
+          <w:sz w:val="18"/>
+          <w:szCs w:val="18"/>
+        </w:rPr>
+      </w:pPr>
+      <w:r>
+        <w:rPr>
+          <w:rFonts w:ascii="Courier New" w:hAnsi="Courier New" w:cs="Courier New"/>
+          <w:sz w:val="18"/>
+          <w:szCs w:val="18"/>
+        </w:rPr>
+        <w:t xml:space="preserve">├── </w:t>
+      </w:r>
+      <w:r>
+        <w:rPr>
+          <w:rFonts w:ascii="Courier New" w:hAnsi="Courier New" w:cs="Courier New"/>
+          <w:sz w:val="18"/>
+          <w:szCs w:val="18"/>
+        </w:rPr>
+        <w:t>cuestionario.html</w:t>
+      </w:r>
+    </w:p>
+    <w:p>
+      <w:pPr>
+        <w:spacing w:before="20" w:after="20"/>
+        <w:rPr>
+          <w:rFonts w:ascii="Courier New" w:hAnsi="Courier New" w:cs="Courier New"/>
+          <w:sz w:val="18"/>
+          <w:szCs w:val="18"/>
+        </w:rPr>
+      </w:pPr>
+      <w:r>
+        <w:rPr>
+          <w:rFonts w:ascii="Courier New" w:hAnsi="Courier New" w:cs="Courier New"/>
+          <w:sz w:val="18"/>
+          <w:szCs w:val="18"/>
+        </w:rPr>
+        <w:t xml:space="preserve">├── </w:t>
+      </w:r>
+      <w:r>
+        <w:rPr>
+          <w:rFonts w:ascii="Courier New" w:hAnsi="Courier New" w:cs="Courier New"/>
+          <w:sz w:val="18"/>
+          <w:szCs w:val="18"/>
+        </w:rPr>
+        <w:t>404.html</w:t>
       </w:r>
     </w:p>
     <w:p>
@@ -2150,7 +2343,7 @@
       <w:pPr>
         <w:pStyle w:val="DTHeading1"/>
       </w:pPr>
-      <w:bookmarkStart w:id="1" w:name="_Toc213434979"/>
+      <w:bookmarkStart w:id="1" w:name="_Toc213451186"/>
       <w:r>
         <w:t>Páginas HTML</w:t>
       </w:r>
@@ -2160,7 +2353,7 @@
       <w:pPr>
         <w:pStyle w:val="DTHeading2"/>
       </w:pPr>
-      <w:bookmarkStart w:id="2" w:name="_Toc213434980"/>
+      <w:bookmarkStart w:id="2" w:name="_Toc213451187"/>
       <w:r>
         <w:t>Página</w:t>
       </w:r>
@@ -2230,22 +2423,9 @@
     </w:p>
     <w:p>
       <w:pPr>
-        <w:rPr>
-          <w:rFonts w:ascii="Aptos" w:eastAsiaTheme="majorEastAsia" w:hAnsi="Aptos" w:cstheme="majorBidi"/>
-          <w:kern w:val="12"/>
-          <w:szCs w:val="32"/>
-          <w14:ligatures w14:val="none"/>
-        </w:rPr>
-      </w:pPr>
-      <w:r>
-        <w:br w:type="page"/>
-      </w:r>
-    </w:p>
-    <w:p>
-      <w:pPr>
         <w:pStyle w:val="DTHeading2"/>
       </w:pPr>
-      <w:bookmarkStart w:id="3" w:name="_Toc213434981"/>
+      <w:bookmarkStart w:id="3" w:name="_Toc213451188"/>
       <w:r>
         <w:lastRenderedPageBreak/>
         <w:t>Tutoriales: tutoriales.html</w:t>
@@ -2369,7 +2549,7 @@
       <w:pPr>
         <w:pStyle w:val="DTHeading2"/>
       </w:pPr>
-      <w:bookmarkStart w:id="4" w:name="_Toc213434982"/>
+      <w:bookmarkStart w:id="4" w:name="_Toc213451189"/>
       <w:r>
         <w:t>Fundamentos del dibujo: fundamentos.html</w:t>
       </w:r>
@@ -2553,7 +2733,7 @@
       <w:pPr>
         <w:pStyle w:val="DTHeading2"/>
       </w:pPr>
-      <w:bookmarkStart w:id="5" w:name="_Toc213434983"/>
+      <w:bookmarkStart w:id="5" w:name="_Toc213451190"/>
       <w:r>
         <w:t>Recursos bibliográficos y materiales: recursos.html</w:t>
       </w:r>
@@ -2704,7 +2884,7 @@
       <w:pPr>
         <w:pStyle w:val="DTHeading3"/>
       </w:pPr>
-      <w:bookmarkStart w:id="6" w:name="_Toc213434984"/>
+      <w:bookmarkStart w:id="6" w:name="_Toc213451191"/>
       <w:r>
         <w:t>Evaluación didáctica: cuestionario.html</w:t>
       </w:r>
@@ -2775,7 +2955,7 @@
       <w:pPr>
         <w:pStyle w:val="DTHeading2"/>
       </w:pPr>
-      <w:bookmarkStart w:id="7" w:name="_Toc213434985"/>
+      <w:bookmarkStart w:id="7" w:name="_Toc213451192"/>
       <w:r>
         <w:t>Perfil del autor: sobremi.html</w:t>
       </w:r>
@@ -2878,7 +3058,7 @@
       <w:pPr>
         <w:pStyle w:val="DTHeading2"/>
       </w:pPr>
-      <w:bookmarkStart w:id="8" w:name="_Toc213434986"/>
+      <w:bookmarkStart w:id="8" w:name="_Toc213451193"/>
       <w:r>
         <w:t>Formulario de contacto y mapa: contacto.html</w:t>
       </w:r>
@@ -2975,12 +3155,160 @@
       <w:pPr>
         <w:pStyle w:val="DTHeading2"/>
       </w:pPr>
+      <w:bookmarkStart w:id="9" w:name="_Toc213451194"/>
+      <w:r>
+        <w:t>Historia del arte: historia.html</w:t>
+      </w:r>
+      <w:bookmarkEnd w:id="9"/>
+    </w:p>
+    <w:p>
+      <w:pPr>
+        <w:pStyle w:val="BodyTextWithparaspace"/>
+      </w:pPr>
+      <w:r>
+        <w:t xml:space="preserve">Página </w:t>
+      </w:r>
+      <w:r>
+        <w:t>con contenido educativo, incluye:</w:t>
+      </w:r>
+    </w:p>
+    <w:p>
+      <w:pPr>
+        <w:pStyle w:val="BulletedText1"/>
+      </w:pPr>
+      <w:r>
+        <w:t>Historia del dibujo desde el arte rupestre</w:t>
+      </w:r>
+    </w:p>
+    <w:p>
+      <w:pPr>
+        <w:pStyle w:val="BulletedText1"/>
+      </w:pPr>
+      <w:r>
+        <w:t>Evolución por épocas: Antigüedad, Edad Media, Renacimiento</w:t>
+      </w:r>
+    </w:p>
+    <w:p>
+      <w:pPr>
+        <w:pStyle w:val="BulletedText1"/>
+      </w:pPr>
+      <w:r>
+        <w:t>Arte moderno y era digital</w:t>
+      </w:r>
+    </w:p>
+    <w:p>
+      <w:pPr>
+        <w:pStyle w:val="BulletedText1"/>
+      </w:pPr>
+      <w:r>
+        <w:t>Línea de tiempo resumida</w:t>
+      </w:r>
+    </w:p>
+    <w:p>
+      <w:pPr>
+        <w:pStyle w:val="BodyTextWithparaspace"/>
+      </w:pPr>
+    </w:p>
+    <w:p>
+      <w:pPr>
+        <w:pStyle w:val="DTHeading2"/>
+      </w:pPr>
+      <w:bookmarkStart w:id="10" w:name="_Toc213451195"/>
+      <w:r>
+        <w:t>Muestra de las obras: galería.html</w:t>
+      </w:r>
+      <w:bookmarkEnd w:id="10"/>
+    </w:p>
+    <w:p>
+      <w:r>
+        <w:t>Página para mostrar piezas del artista y, en un futuro, obras de alumnos.</w:t>
+      </w:r>
+    </w:p>
+    <w:p>
+      <w:pPr>
+        <w:pStyle w:val="BulletedText1"/>
+      </w:pPr>
+      <w:r>
+        <w:t>Ejercicios de práctica visualizados</w:t>
+      </w:r>
+    </w:p>
+    <w:p>
+      <w:pPr>
+        <w:pStyle w:val="BulletedText1"/>
+      </w:pPr>
+      <w:r>
+        <w:t>Obras del artista</w:t>
+      </w:r>
+    </w:p>
+    <w:p>
+      <w:pPr>
+        <w:pStyle w:val="BulletedText1"/>
+      </w:pPr>
+      <w:r>
+        <w:t xml:space="preserve">Referencias históricas (da Vinci, </w:t>
+      </w:r>
+      <w:proofErr w:type="spellStart"/>
+      <w:r>
+        <w:t>Schiele</w:t>
+      </w:r>
+      <w:proofErr w:type="spellEnd"/>
+      <w:r>
+        <w:t>)</w:t>
+      </w:r>
+    </w:p>
+    <w:p/>
+    <w:p>
+      <w:pPr>
+        <w:pStyle w:val="DTHeading2"/>
+      </w:pPr>
+      <w:bookmarkStart w:id="11" w:name="_Toc213451196"/>
+      <w:r>
+        <w:t>Preguntas frecuentes: faq.html</w:t>
+      </w:r>
+      <w:bookmarkEnd w:id="11"/>
+    </w:p>
+    <w:p>
+      <w:r>
+        <w:t>Contenido con respuestas a preguntas frecuentes.</w:t>
+      </w:r>
+    </w:p>
+    <w:p>
+      <w:pPr>
+        <w:pStyle w:val="BulletedText1"/>
+      </w:pPr>
+      <w:r>
+        <w:t>Preguntas frecuentes sobre aprender a dibujar</w:t>
+      </w:r>
+    </w:p>
+    <w:p>
+      <w:pPr>
+        <w:pStyle w:val="BulletedText1"/>
+      </w:pPr>
+      <w:r>
+        <w:t>Consejos sobre materiales</w:t>
+      </w:r>
+    </w:p>
+    <w:p>
+      <w:pPr>
+        <w:pStyle w:val="BulletedText1"/>
+      </w:pPr>
+      <w:r>
+        <w:t>Información sobre práctica y progreso</w:t>
+      </w:r>
+    </w:p>
+    <w:p/>
+    <w:p>
+      <w:pPr>
+        <w:pStyle w:val="DTHeading2"/>
+      </w:pPr>
+      <w:bookmarkStart w:id="12" w:name="_Toc213451197"/>
       <w:r>
         <w:t>Página de error y manejo de rutas inexistentes</w:t>
       </w:r>
       <w:r>
         <w:t>: 404.html</w:t>
       </w:r>
+      <w:bookmarkEnd w:id="12"/>
     </w:p>
     <w:p>
       <w:pPr>
@@ -3016,13 +3344,7 @@
         <w:pStyle w:val="BulletedText1"/>
       </w:pPr>
       <w:r>
-        <w:t>Encabezado</w:t>
-      </w:r>
-      <w:r>
-        <w:t xml:space="preserve"> </w:t>
-      </w:r>
-      <w:r>
-        <w:t>con el banner general del sitio.</w:t>
+        <w:t>Encabezado con el banner general del sitio.</w:t>
       </w:r>
     </w:p>
     <w:p>
@@ -3082,17 +3404,17 @@
       <w:pPr>
         <w:pStyle w:val="DTHeading1"/>
       </w:pPr>
-      <w:bookmarkStart w:id="9" w:name="_Toc213434987"/>
+      <w:bookmarkStart w:id="13" w:name="_Toc213451198"/>
       <w:r>
         <w:t>Archivos CSS y JS</w:t>
       </w:r>
-      <w:bookmarkEnd w:id="9"/>
+      <w:bookmarkEnd w:id="13"/>
     </w:p>
     <w:p>
       <w:pPr>
         <w:pStyle w:val="DTHeading2"/>
       </w:pPr>
-      <w:bookmarkStart w:id="10" w:name="_Toc213434988"/>
+      <w:bookmarkStart w:id="14" w:name="_Toc213451199"/>
       <w:proofErr w:type="spellStart"/>
       <w:r>
         <w:t>css</w:t>
@@ -3101,7 +3423,7 @@
       <w:r>
         <w:t>/style.css</w:t>
       </w:r>
-      <w:bookmarkEnd w:id="10"/>
+      <w:bookmarkEnd w:id="14"/>
     </w:p>
     <w:p>
       <w:pPr>
@@ -3229,7 +3551,7 @@
       <w:pPr>
         <w:pStyle w:val="DTHeading2"/>
       </w:pPr>
-      <w:bookmarkStart w:id="11" w:name="_Toc213434989"/>
+      <w:bookmarkStart w:id="15" w:name="_Toc213451200"/>
       <w:proofErr w:type="spellStart"/>
       <w:r>
         <w:t>js</w:t>
@@ -3238,7 +3560,7 @@
       <w:r>
         <w:t>/cuestionario.js</w:t>
       </w:r>
-      <w:bookmarkEnd w:id="11"/>
+      <w:bookmarkEnd w:id="15"/>
     </w:p>
     <w:p>
       <w:pPr>
@@ -3324,11 +3646,11 @@
       <w:pPr>
         <w:pStyle w:val="DTHeading1"/>
       </w:pPr>
-      <w:bookmarkStart w:id="12" w:name="_Toc213434990"/>
+      <w:bookmarkStart w:id="16" w:name="_Toc213451201"/>
       <w:r>
         <w:t>Aspectos técnicos comunes</w:t>
       </w:r>
-      <w:bookmarkEnd w:id="12"/>
+      <w:bookmarkEnd w:id="16"/>
     </w:p>
     <w:p>
       <w:pPr>
@@ -4192,6 +4514,118 @@
     </w:lvl>
   </w:abstractNum>
   <w:abstractNum w:abstractNumId="5" w15:restartNumberingAfterBreak="0">
+    <w:nsid w:val="1E055563"/>
+    <w:multiLevelType w:val="hybridMultilevel"/>
+    <w:tmpl w:val="0BF88578"/>
+    <w:lvl w:ilvl="0" w:tplc="6D98C6D2">
+      <w:numFmt w:val="bullet"/>
+      <w:lvlText w:val="-"/>
+      <w:lvlJc w:val="left"/>
+      <w:pPr>
+        <w:ind w:left="720" w:hanging="360"/>
+      </w:pPr>
+      <w:rPr>
+        <w:rFonts w:ascii="Aptos" w:eastAsiaTheme="majorEastAsia" w:hAnsi="Aptos" w:cstheme="majorBidi" w:hint="default"/>
+      </w:rPr>
+    </w:lvl>
+    <w:lvl w:ilvl="1" w:tplc="2C0A0003" w:tentative="1">
+      <w:start w:val="1"/>
+      <w:numFmt w:val="bullet"/>
+      <w:lvlText w:val="o"/>
+      <w:lvlJc w:val="left"/>
+      <w:pPr>
+        <w:ind w:left="1440" w:hanging="360"/>
+      </w:pPr>
+      <w:rPr>
+        <w:rFonts w:ascii="Courier New" w:hAnsi="Courier New" w:cs="Courier New" w:hint="default"/>
+      </w:rPr>
+    </w:lvl>
+    <w:lvl w:ilvl="2" w:tplc="2C0A0005" w:tentative="1">
+      <w:start w:val="1"/>
+      <w:numFmt w:val="bullet"/>
+      <w:lvlText w:val=""/>
+      <w:lvlJc w:val="left"/>
+      <w:pPr>
+        <w:ind w:left="2160" w:hanging="360"/>
+      </w:pPr>
+      <w:rPr>
+        <w:rFonts w:ascii="Wingdings" w:hAnsi="Wingdings" w:hint="default"/>
+      </w:rPr>
+    </w:lvl>
+    <w:lvl w:ilvl="3" w:tplc="2C0A0001" w:tentative="1">
+      <w:start w:val="1"/>
+      <w:numFmt w:val="bullet"/>
+      <w:lvlText w:val=""/>
+      <w:lvlJc w:val="left"/>
+      <w:pPr>
+        <w:ind w:left="2880" w:hanging="360"/>
+      </w:pPr>
+      <w:rPr>
+        <w:rFonts w:ascii="Symbol" w:hAnsi="Symbol" w:hint="default"/>
+      </w:rPr>
+    </w:lvl>
+    <w:lvl w:ilvl="4" w:tplc="2C0A0003" w:tentative="1">
+      <w:start w:val="1"/>
+      <w:numFmt w:val="bullet"/>
+      <w:lvlText w:val="o"/>
+      <w:lvlJc w:val="left"/>
+      <w:pPr>
+        <w:ind w:left="3600" w:hanging="360"/>
+      </w:pPr>
+      <w:rPr>
+        <w:rFonts w:ascii="Courier New" w:hAnsi="Courier New" w:cs="Courier New" w:hint="default"/>
+      </w:rPr>
+    </w:lvl>
+    <w:lvl w:ilvl="5" w:tplc="2C0A0005" w:tentative="1">
+      <w:start w:val="1"/>
+      <w:numFmt w:val="bullet"/>
+      <w:lvlText w:val=""/>
+      <w:lvlJc w:val="left"/>
+      <w:pPr>
+        <w:ind w:left="4320" w:hanging="360"/>
+      </w:pPr>
+      <w:rPr>
+        <w:rFonts w:ascii="Wingdings" w:hAnsi="Wingdings" w:hint="default"/>
+      </w:rPr>
+    </w:lvl>
+    <w:lvl w:ilvl="6" w:tplc="2C0A0001" w:tentative="1">
+      <w:start w:val="1"/>
+      <w:numFmt w:val="bullet"/>
+      <w:lvlText w:val=""/>
+      <w:lvlJc w:val="left"/>
+      <w:pPr>
+        <w:ind w:left="5040" w:hanging="360"/>
+      </w:pPr>
+      <w:rPr>
+        <w:rFonts w:ascii="Symbol" w:hAnsi="Symbol" w:hint="default"/>
+      </w:rPr>
+    </w:lvl>
+    <w:lvl w:ilvl="7" w:tplc="2C0A0003" w:tentative="1">
+      <w:start w:val="1"/>
+      <w:numFmt w:val="bullet"/>
+      <w:lvlText w:val="o"/>
+      <w:lvlJc w:val="left"/>
+      <w:pPr>
+        <w:ind w:left="5760" w:hanging="360"/>
+      </w:pPr>
+      <w:rPr>
+        <w:rFonts w:ascii="Courier New" w:hAnsi="Courier New" w:cs="Courier New" w:hint="default"/>
+      </w:rPr>
+    </w:lvl>
+    <w:lvl w:ilvl="8" w:tplc="2C0A0005" w:tentative="1">
+      <w:start w:val="1"/>
+      <w:numFmt w:val="bullet"/>
+      <w:lvlText w:val=""/>
+      <w:lvlJc w:val="left"/>
+      <w:pPr>
+        <w:ind w:left="6480" w:hanging="360"/>
+      </w:pPr>
+      <w:rPr>
+        <w:rFonts w:ascii="Wingdings" w:hAnsi="Wingdings" w:hint="default"/>
+      </w:rPr>
+    </w:lvl>
+  </w:abstractNum>
+  <w:abstractNum w:abstractNumId="6" w15:restartNumberingAfterBreak="0">
     <w:nsid w:val="28A33266"/>
     <w:multiLevelType w:val="multilevel"/>
     <w:tmpl w:val="3CDAFA80"/>
@@ -4340,7 +4774,7 @@
       </w:rPr>
     </w:lvl>
   </w:abstractNum>
-  <w:abstractNum w:abstractNumId="6" w15:restartNumberingAfterBreak="0">
+  <w:abstractNum w:abstractNumId="7" w15:restartNumberingAfterBreak="0">
     <w:nsid w:val="39151453"/>
     <w:multiLevelType w:val="multilevel"/>
     <w:tmpl w:val="BB4CEAE0"/>
@@ -4489,7 +4923,7 @@
       </w:rPr>
     </w:lvl>
   </w:abstractNum>
-  <w:abstractNum w:abstractNumId="7" w15:restartNumberingAfterBreak="0">
+  <w:abstractNum w:abstractNumId="8" w15:restartNumberingAfterBreak="0">
     <w:nsid w:val="3CCE68A9"/>
     <w:multiLevelType w:val="multilevel"/>
     <w:tmpl w:val="BDD2DC40"/>
@@ -4638,7 +5072,119 @@
       </w:rPr>
     </w:lvl>
   </w:abstractNum>
-  <w:abstractNum w:abstractNumId="8" w15:restartNumberingAfterBreak="0">
+  <w:abstractNum w:abstractNumId="9" w15:restartNumberingAfterBreak="0">
+    <w:nsid w:val="4242100A"/>
+    <w:multiLevelType w:val="hybridMultilevel"/>
+    <w:tmpl w:val="EA2297F8"/>
+    <w:lvl w:ilvl="0" w:tplc="B198A4AC">
+      <w:numFmt w:val="bullet"/>
+      <w:lvlText w:val="-"/>
+      <w:lvlJc w:val="left"/>
+      <w:pPr>
+        <w:ind w:left="720" w:hanging="360"/>
+      </w:pPr>
+      <w:rPr>
+        <w:rFonts w:ascii="Aptos" w:eastAsiaTheme="minorHAnsi" w:hAnsi="Aptos" w:cstheme="minorBidi" w:hint="default"/>
+      </w:rPr>
+    </w:lvl>
+    <w:lvl w:ilvl="1" w:tplc="2C0A0003" w:tentative="1">
+      <w:start w:val="1"/>
+      <w:numFmt w:val="bullet"/>
+      <w:lvlText w:val="o"/>
+      <w:lvlJc w:val="left"/>
+      <w:pPr>
+        <w:ind w:left="1440" w:hanging="360"/>
+      </w:pPr>
+      <w:rPr>
+        <w:rFonts w:ascii="Courier New" w:hAnsi="Courier New" w:cs="Courier New" w:hint="default"/>
+      </w:rPr>
+    </w:lvl>
+    <w:lvl w:ilvl="2" w:tplc="2C0A0005" w:tentative="1">
+      <w:start w:val="1"/>
+      <w:numFmt w:val="bullet"/>
+      <w:lvlText w:val=""/>
+      <w:lvlJc w:val="left"/>
+      <w:pPr>
+        <w:ind w:left="2160" w:hanging="360"/>
+      </w:pPr>
+      <w:rPr>
+        <w:rFonts w:ascii="Wingdings" w:hAnsi="Wingdings" w:hint="default"/>
+      </w:rPr>
+    </w:lvl>
+    <w:lvl w:ilvl="3" w:tplc="2C0A0001" w:tentative="1">
+      <w:start w:val="1"/>
+      <w:numFmt w:val="bullet"/>
+      <w:lvlText w:val=""/>
+      <w:lvlJc w:val="left"/>
+      <w:pPr>
+        <w:ind w:left="2880" w:hanging="360"/>
+      </w:pPr>
+      <w:rPr>
+        <w:rFonts w:ascii="Symbol" w:hAnsi="Symbol" w:hint="default"/>
+      </w:rPr>
+    </w:lvl>
+    <w:lvl w:ilvl="4" w:tplc="2C0A0003" w:tentative="1">
+      <w:start w:val="1"/>
+      <w:numFmt w:val="bullet"/>
+      <w:lvlText w:val="o"/>
+      <w:lvlJc w:val="left"/>
+      <w:pPr>
+        <w:ind w:left="3600" w:hanging="360"/>
+      </w:pPr>
+      <w:rPr>
+        <w:rFonts w:ascii="Courier New" w:hAnsi="Courier New" w:cs="Courier New" w:hint="default"/>
+      </w:rPr>
+    </w:lvl>
+    <w:lvl w:ilvl="5" w:tplc="2C0A0005" w:tentative="1">
+      <w:start w:val="1"/>
+      <w:numFmt w:val="bullet"/>
+      <w:lvlText w:val=""/>
+      <w:lvlJc w:val="left"/>
+      <w:pPr>
+        <w:ind w:left="4320" w:hanging="360"/>
+      </w:pPr>
+      <w:rPr>
+        <w:rFonts w:ascii="Wingdings" w:hAnsi="Wingdings" w:hint="default"/>
+      </w:rPr>
+    </w:lvl>
+    <w:lvl w:ilvl="6" w:tplc="2C0A0001" w:tentative="1">
+      <w:start w:val="1"/>
+      <w:numFmt w:val="bullet"/>
+      <w:lvlText w:val=""/>
+      <w:lvlJc w:val="left"/>
+      <w:pPr>
+        <w:ind w:left="5040" w:hanging="360"/>
+      </w:pPr>
+      <w:rPr>
+        <w:rFonts w:ascii="Symbol" w:hAnsi="Symbol" w:hint="default"/>
+      </w:rPr>
+    </w:lvl>
+    <w:lvl w:ilvl="7" w:tplc="2C0A0003" w:tentative="1">
+      <w:start w:val="1"/>
+      <w:numFmt w:val="bullet"/>
+      <w:lvlText w:val="o"/>
+      <w:lvlJc w:val="left"/>
+      <w:pPr>
+        <w:ind w:left="5760" w:hanging="360"/>
+      </w:pPr>
+      <w:rPr>
+        <w:rFonts w:ascii="Courier New" w:hAnsi="Courier New" w:cs="Courier New" w:hint="default"/>
+      </w:rPr>
+    </w:lvl>
+    <w:lvl w:ilvl="8" w:tplc="2C0A0005" w:tentative="1">
+      <w:start w:val="1"/>
+      <w:numFmt w:val="bullet"/>
+      <w:lvlText w:val=""/>
+      <w:lvlJc w:val="left"/>
+      <w:pPr>
+        <w:ind w:left="6480" w:hanging="360"/>
+      </w:pPr>
+      <w:rPr>
+        <w:rFonts w:ascii="Wingdings" w:hAnsi="Wingdings" w:hint="default"/>
+      </w:rPr>
+    </w:lvl>
+  </w:abstractNum>
+  <w:abstractNum w:abstractNumId="10" w15:restartNumberingAfterBreak="0">
     <w:nsid w:val="49F041F6"/>
     <w:multiLevelType w:val="multilevel"/>
     <w:tmpl w:val="5C46528A"/>
@@ -4787,7 +5333,119 @@
       </w:rPr>
     </w:lvl>
   </w:abstractNum>
-  <w:abstractNum w:abstractNumId="9" w15:restartNumberingAfterBreak="0">
+  <w:abstractNum w:abstractNumId="11" w15:restartNumberingAfterBreak="0">
+    <w:nsid w:val="4FCB6A3A"/>
+    <w:multiLevelType w:val="hybridMultilevel"/>
+    <w:tmpl w:val="CB3AFEFC"/>
+    <w:lvl w:ilvl="0" w:tplc="B198A4AC">
+      <w:numFmt w:val="bullet"/>
+      <w:lvlText w:val="-"/>
+      <w:lvlJc w:val="left"/>
+      <w:pPr>
+        <w:ind w:left="720" w:hanging="360"/>
+      </w:pPr>
+      <w:rPr>
+        <w:rFonts w:ascii="Aptos" w:eastAsiaTheme="minorHAnsi" w:hAnsi="Aptos" w:cstheme="minorBidi" w:hint="default"/>
+      </w:rPr>
+    </w:lvl>
+    <w:lvl w:ilvl="1" w:tplc="2C0A0003" w:tentative="1">
+      <w:start w:val="1"/>
+      <w:numFmt w:val="bullet"/>
+      <w:lvlText w:val="o"/>
+      <w:lvlJc w:val="left"/>
+      <w:pPr>
+        <w:ind w:left="1440" w:hanging="360"/>
+      </w:pPr>
+      <w:rPr>
+        <w:rFonts w:ascii="Courier New" w:hAnsi="Courier New" w:cs="Courier New" w:hint="default"/>
+      </w:rPr>
+    </w:lvl>
+    <w:lvl w:ilvl="2" w:tplc="2C0A0005" w:tentative="1">
+      <w:start w:val="1"/>
+      <w:numFmt w:val="bullet"/>
+      <w:lvlText w:val=""/>
+      <w:lvlJc w:val="left"/>
+      <w:pPr>
+        <w:ind w:left="2160" w:hanging="360"/>
+      </w:pPr>
+      <w:rPr>
+        <w:rFonts w:ascii="Wingdings" w:hAnsi="Wingdings" w:hint="default"/>
+      </w:rPr>
+    </w:lvl>
+    <w:lvl w:ilvl="3" w:tplc="2C0A0001" w:tentative="1">
+      <w:start w:val="1"/>
+      <w:numFmt w:val="bullet"/>
+      <w:lvlText w:val=""/>
+      <w:lvlJc w:val="left"/>
+      <w:pPr>
+        <w:ind w:left="2880" w:hanging="360"/>
+      </w:pPr>
+      <w:rPr>
+        <w:rFonts w:ascii="Symbol" w:hAnsi="Symbol" w:hint="default"/>
+      </w:rPr>
+    </w:lvl>
+    <w:lvl w:ilvl="4" w:tplc="2C0A0003" w:tentative="1">
+      <w:start w:val="1"/>
+      <w:numFmt w:val="bullet"/>
+      <w:lvlText w:val="o"/>
+      <w:lvlJc w:val="left"/>
+      <w:pPr>
+        <w:ind w:left="3600" w:hanging="360"/>
+      </w:pPr>
+      <w:rPr>
+        <w:rFonts w:ascii="Courier New" w:hAnsi="Courier New" w:cs="Courier New" w:hint="default"/>
+      </w:rPr>
+    </w:lvl>
+    <w:lvl w:ilvl="5" w:tplc="2C0A0005" w:tentative="1">
+      <w:start w:val="1"/>
+      <w:numFmt w:val="bullet"/>
+      <w:lvlText w:val=""/>
+      <w:lvlJc w:val="left"/>
+      <w:pPr>
+        <w:ind w:left="4320" w:hanging="360"/>
+      </w:pPr>
+      <w:rPr>
+        <w:rFonts w:ascii="Wingdings" w:hAnsi="Wingdings" w:hint="default"/>
+      </w:rPr>
+    </w:lvl>
+    <w:lvl w:ilvl="6" w:tplc="2C0A0001" w:tentative="1">
+      <w:start w:val="1"/>
+      <w:numFmt w:val="bullet"/>
+      <w:lvlText w:val=""/>
+      <w:lvlJc w:val="left"/>
+      <w:pPr>
+        <w:ind w:left="5040" w:hanging="360"/>
+      </w:pPr>
+      <w:rPr>
+        <w:rFonts w:ascii="Symbol" w:hAnsi="Symbol" w:hint="default"/>
+      </w:rPr>
+    </w:lvl>
+    <w:lvl w:ilvl="7" w:tplc="2C0A0003" w:tentative="1">
+      <w:start w:val="1"/>
+      <w:numFmt w:val="bullet"/>
+      <w:lvlText w:val="o"/>
+      <w:lvlJc w:val="left"/>
+      <w:pPr>
+        <w:ind w:left="5760" w:hanging="360"/>
+      </w:pPr>
+      <w:rPr>
+        <w:rFonts w:ascii="Courier New" w:hAnsi="Courier New" w:cs="Courier New" w:hint="default"/>
+      </w:rPr>
+    </w:lvl>
+    <w:lvl w:ilvl="8" w:tplc="2C0A0005" w:tentative="1">
+      <w:start w:val="1"/>
+      <w:numFmt w:val="bullet"/>
+      <w:lvlText w:val=""/>
+      <w:lvlJc w:val="left"/>
+      <w:pPr>
+        <w:ind w:left="6480" w:hanging="360"/>
+      </w:pPr>
+      <w:rPr>
+        <w:rFonts w:ascii="Wingdings" w:hAnsi="Wingdings" w:hint="default"/>
+      </w:rPr>
+    </w:lvl>
+  </w:abstractNum>
+  <w:abstractNum w:abstractNumId="12" w15:restartNumberingAfterBreak="0">
     <w:nsid w:val="57895E39"/>
     <w:multiLevelType w:val="multilevel"/>
     <w:tmpl w:val="EA58D10A"/>
@@ -4936,7 +5594,120 @@
       </w:rPr>
     </w:lvl>
   </w:abstractNum>
-  <w:abstractNum w:abstractNumId="10" w15:restartNumberingAfterBreak="0">
+  <w:abstractNum w:abstractNumId="13" w15:restartNumberingAfterBreak="0">
+    <w:nsid w:val="5A177759"/>
+    <w:multiLevelType w:val="hybridMultilevel"/>
+    <w:tmpl w:val="A9164CE6"/>
+    <w:lvl w:ilvl="0" w:tplc="2C0A0001">
+      <w:start w:val="1"/>
+      <w:numFmt w:val="bullet"/>
+      <w:lvlText w:val=""/>
+      <w:lvlJc w:val="left"/>
+      <w:pPr>
+        <w:ind w:left="720" w:hanging="360"/>
+      </w:pPr>
+      <w:rPr>
+        <w:rFonts w:ascii="Symbol" w:hAnsi="Symbol" w:hint="default"/>
+      </w:rPr>
+    </w:lvl>
+    <w:lvl w:ilvl="1" w:tplc="2C0A0003" w:tentative="1">
+      <w:start w:val="1"/>
+      <w:numFmt w:val="bullet"/>
+      <w:lvlText w:val="o"/>
+      <w:lvlJc w:val="left"/>
+      <w:pPr>
+        <w:ind w:left="1440" w:hanging="360"/>
+      </w:pPr>
+      <w:rPr>
+        <w:rFonts w:ascii="Courier New" w:hAnsi="Courier New" w:cs="Courier New" w:hint="default"/>
+      </w:rPr>
+    </w:lvl>
+    <w:lvl w:ilvl="2" w:tplc="2C0A0005" w:tentative="1">
+      <w:start w:val="1"/>
+      <w:numFmt w:val="bullet"/>
+      <w:lvlText w:val=""/>
+      <w:lvlJc w:val="left"/>
+      <w:pPr>
+        <w:ind w:left="2160" w:hanging="360"/>
+      </w:pPr>
+      <w:rPr>
+        <w:rFonts w:ascii="Wingdings" w:hAnsi="Wingdings" w:hint="default"/>
+      </w:rPr>
+    </w:lvl>
+    <w:lvl w:ilvl="3" w:tplc="2C0A0001" w:tentative="1">
+      <w:start w:val="1"/>
+      <w:numFmt w:val="bullet"/>
+      <w:lvlText w:val=""/>
+      <w:lvlJc w:val="left"/>
+      <w:pPr>
+        <w:ind w:left="2880" w:hanging="360"/>
+      </w:pPr>
+      <w:rPr>
+        <w:rFonts w:ascii="Symbol" w:hAnsi="Symbol" w:hint="default"/>
+      </w:rPr>
+    </w:lvl>
+    <w:lvl w:ilvl="4" w:tplc="2C0A0003" w:tentative="1">
+      <w:start w:val="1"/>
+      <w:numFmt w:val="bullet"/>
+      <w:lvlText w:val="o"/>
+      <w:lvlJc w:val="left"/>
+      <w:pPr>
+        <w:ind w:left="3600" w:hanging="360"/>
+      </w:pPr>
+      <w:rPr>
+        <w:rFonts w:ascii="Courier New" w:hAnsi="Courier New" w:cs="Courier New" w:hint="default"/>
+      </w:rPr>
+    </w:lvl>
+    <w:lvl w:ilvl="5" w:tplc="2C0A0005" w:tentative="1">
+      <w:start w:val="1"/>
+      <w:numFmt w:val="bullet"/>
+      <w:lvlText w:val=""/>
+      <w:lvlJc w:val="left"/>
+      <w:pPr>
+        <w:ind w:left="4320" w:hanging="360"/>
+      </w:pPr>
+      <w:rPr>
+        <w:rFonts w:ascii="Wingdings" w:hAnsi="Wingdings" w:hint="default"/>
+      </w:rPr>
+    </w:lvl>
+    <w:lvl w:ilvl="6" w:tplc="2C0A0001" w:tentative="1">
+      <w:start w:val="1"/>
+      <w:numFmt w:val="bullet"/>
+      <w:lvlText w:val=""/>
+      <w:lvlJc w:val="left"/>
+      <w:pPr>
+        <w:ind w:left="5040" w:hanging="360"/>
+      </w:pPr>
+      <w:rPr>
+        <w:rFonts w:ascii="Symbol" w:hAnsi="Symbol" w:hint="default"/>
+      </w:rPr>
+    </w:lvl>
+    <w:lvl w:ilvl="7" w:tplc="2C0A0003" w:tentative="1">
+      <w:start w:val="1"/>
+      <w:numFmt w:val="bullet"/>
+      <w:lvlText w:val="o"/>
+      <w:lvlJc w:val="left"/>
+      <w:pPr>
+        <w:ind w:left="5760" w:hanging="360"/>
+      </w:pPr>
+      <w:rPr>
+        <w:rFonts w:ascii="Courier New" w:hAnsi="Courier New" w:cs="Courier New" w:hint="default"/>
+      </w:rPr>
+    </w:lvl>
+    <w:lvl w:ilvl="8" w:tplc="2C0A0005" w:tentative="1">
+      <w:start w:val="1"/>
+      <w:numFmt w:val="bullet"/>
+      <w:lvlText w:val=""/>
+      <w:lvlJc w:val="left"/>
+      <w:pPr>
+        <w:ind w:left="6480" w:hanging="360"/>
+      </w:pPr>
+      <w:rPr>
+        <w:rFonts w:ascii="Wingdings" w:hAnsi="Wingdings" w:hint="default"/>
+      </w:rPr>
+    </w:lvl>
+  </w:abstractNum>
+  <w:abstractNum w:abstractNumId="14" w15:restartNumberingAfterBreak="0">
     <w:nsid w:val="681C59AE"/>
     <w:multiLevelType w:val="multilevel"/>
     <w:tmpl w:val="87B47518"/>
@@ -5098,7 +5869,7 @@
     <w:abstractNumId w:val="0"/>
   </w:num>
   <w:num w:numId="5" w16cid:durableId="1531184118">
-    <w:abstractNumId w:val="5"/>
+    <w:abstractNumId w:val="6"/>
   </w:num>
   <w:num w:numId="6" w16cid:durableId="502354499">
     <w:abstractNumId w:val="4"/>
@@ -5107,22 +5878,34 @@
     <w:abstractNumId w:val="2"/>
   </w:num>
   <w:num w:numId="8" w16cid:durableId="1449540905">
-    <w:abstractNumId w:val="10"/>
+    <w:abstractNumId w:val="14"/>
   </w:num>
   <w:num w:numId="9" w16cid:durableId="959460573">
     <w:abstractNumId w:val="3"/>
   </w:num>
   <w:num w:numId="10" w16cid:durableId="317074389">
+    <w:abstractNumId w:val="8"/>
+  </w:num>
+  <w:num w:numId="11" w16cid:durableId="217665046">
     <w:abstractNumId w:val="7"/>
   </w:num>
-  <w:num w:numId="11" w16cid:durableId="217665046">
-    <w:abstractNumId w:val="6"/>
+  <w:num w:numId="12" w16cid:durableId="262809580">
+    <w:abstractNumId w:val="12"/>
   </w:num>
-  <w:num w:numId="12" w16cid:durableId="262809580">
+  <w:num w:numId="13" w16cid:durableId="2019499595">
+    <w:abstractNumId w:val="10"/>
+  </w:num>
+  <w:num w:numId="14" w16cid:durableId="23291472">
+    <w:abstractNumId w:val="13"/>
+  </w:num>
+  <w:num w:numId="15" w16cid:durableId="501967864">
+    <w:abstractNumId w:val="11"/>
+  </w:num>
+  <w:num w:numId="16" w16cid:durableId="1793666065">
     <w:abstractNumId w:val="9"/>
   </w:num>
-  <w:num w:numId="13" w16cid:durableId="2019499595">
-    <w:abstractNumId w:val="8"/>
+  <w:num w:numId="17" w16cid:durableId="223105931">
+    <w:abstractNumId w:val="5"/>
   </w:num>
 </w:numbering>
 </file>

</xml_diff>